<commit_message>
[REMVIP-5118] Documento adjunto aprobacion Apple
</commit_message>
<xml_diff>
--- a/recovery-webservice/src/main/resources/docs/instrucciones_reserva_y_formalizacion_APPLE.docx
+++ b/recovery-webservice/src/main/resources/docs/instrucciones_reserva_y_formalizacion_APPLE.docx
@@ -200,14 +200,37 @@
           <w:sz w:val="24"/>
           <w:szCs w:val="24"/>
         </w:rPr>
-        <w:t>V1-</w:t>
+        <w:t>V</w:t>
       </w:r>
       <w:r>
         <w:rPr>
           <w:sz w:val="24"/>
           <w:szCs w:val="24"/>
         </w:rPr>
-        <w:t>MAYO 2019</w:t>
+        <w:t>2</w:t>
+      </w:r>
+      <w:r>
+        <w:rPr>
+          <w:sz w:val="24"/>
+          <w:szCs w:val="24"/>
+        </w:rPr>
+        <w:t>-</w:t>
+      </w:r>
+      <w:r>
+        <w:rPr>
+          <w:sz w:val="24"/>
+          <w:szCs w:val="24"/>
+        </w:rPr>
+        <w:t>JULIO</w:t>
+      </w:r>
+      <w:bookmarkStart w:id="0" w:name="_GoBack"/>
+      <w:bookmarkEnd w:id="0"/>
+      <w:r>
+        <w:rPr>
+          <w:sz w:val="24"/>
+          <w:szCs w:val="24"/>
+        </w:rPr>
+        <w:t xml:space="preserve"> 2019</w:t>
       </w:r>
     </w:p>
     <w:p>
@@ -716,7 +739,13 @@
         <w:t>tendrá</w:t>
       </w:r>
       <w:r>
-        <w:t xml:space="preserve"> que enviar al </w:t>
+        <w:t xml:space="preserve"> que enviar al</w:t>
+      </w:r>
+      <w:r>
+        <w:t xml:space="preserve"> gestor de formalización asignado con copia al</w:t>
+      </w:r>
+      <w:r>
+        <w:t xml:space="preserve"> </w:t>
       </w:r>
       <w:r>
         <w:t>Buzón</w:t>
@@ -725,13 +754,7 @@
         <w:t xml:space="preserve"> </w:t>
       </w:r>
       <w:r>
-        <w:t>Form</w:t>
-      </w:r>
-      <w:r>
-        <w:t>a</w:t>
-      </w:r>
-      <w:r>
-        <w:t>lización</w:t>
+        <w:t>Reservas</w:t>
       </w:r>
       <w:r>
         <w:t xml:space="preserve"> Apple </w:t>
@@ -741,7 +764,7 @@
           <w:rPr>
             <w:rStyle w:val="Hipervnculo"/>
           </w:rPr>
-          <w:t>appleformalizacion@haya.es</w:t>
+          <w:t>applereservas@haya.es</w:t>
         </w:r>
       </w:hyperlink>
       <w:r>
@@ -811,23 +834,7 @@
           <w:b/>
           <w:u w:val="single"/>
         </w:rPr>
-        <w:t xml:space="preserve">Recordamos que no se debe </w:t>
-      </w:r>
-      <w:proofErr w:type="gramStart"/>
-      <w:r>
-        <w:rPr>
-          <w:b/>
-          <w:u w:val="single"/>
-        </w:rPr>
-        <w:t>proceder a realizar</w:t>
-      </w:r>
-      <w:proofErr w:type="gramEnd"/>
-      <w:r>
-        <w:rPr>
-          <w:b/>
-          <w:u w:val="single"/>
-        </w:rPr>
-        <w:t xml:space="preserve"> ningún otro trámite hasta la aprobación </w:t>
+        <w:t xml:space="preserve">Recordamos que no se debe proceder a realizar ningún otro trámite hasta la aprobación </w:t>
       </w:r>
       <w:r>
         <w:rPr>
@@ -909,15 +916,7 @@
         <w:t>y tras la aprobación del PBC de la reserva</w:t>
       </w:r>
       <w:r>
-        <w:t xml:space="preserve">, teniendo el contrato disponible a través del </w:t>
-      </w:r>
-      <w:proofErr w:type="gramStart"/>
-      <w:r>
-        <w:t>link</w:t>
-      </w:r>
-      <w:proofErr w:type="gramEnd"/>
-      <w:r>
-        <w:t xml:space="preserve"> en el mismo correo de aprobación provisional. </w:t>
+        <w:t xml:space="preserve">, teniendo el contrato disponible a través del link en el mismo correo de aprobación provisional. </w:t>
       </w:r>
     </w:p>
     <w:p>
@@ -977,7 +976,7 @@
         <w:jc w:val="both"/>
         <w:textAlignment w:val="baseline"/>
       </w:pPr>
-      <w:bookmarkStart w:id="0" w:name="_Hlk520361627"/>
+      <w:bookmarkStart w:id="1" w:name="_Hlk520361627"/>
     </w:p>
     <w:p>
       <w:pPr>
@@ -988,7 +987,7 @@
       <w:r>
         <w:t xml:space="preserve">Por parte del prescriptor, una vez realizado el ingreso, se procederá a la firma del contrato con entrega de una copia para el cliente. En el pie de firma se debe indicar que se firma “P.O”, la persona que firma el documento de Reserva lo </w:t>
       </w:r>
-      <w:bookmarkEnd w:id="0"/>
+      <w:bookmarkEnd w:id="1"/>
       <w:r>
         <w:t>hace “por orden de la propiedad”, es decir, en representación de la propiedad.</w:t>
       </w:r>
@@ -1007,36 +1006,19 @@
         <w:textAlignment w:val="baseline"/>
         <w:rPr>
           <w:rStyle w:val="Hipervnculo"/>
-          <w:color w:val="auto"/>
-          <w:u w:val="none"/>
-        </w:rPr>
-      </w:pPr>
-      <w:r>
-        <w:t>Una vez realizado el ingreso de la reserva y firmado el documento se tendrá que enviar a la siguiente direcci</w:t>
-      </w:r>
-      <w:r>
-        <w:t>ón</w:t>
-      </w:r>
-      <w:r>
-        <w:t xml:space="preserve"> de correo electrónico para su </w:t>
+        </w:rPr>
+      </w:pPr>
+      <w:r>
+        <w:t xml:space="preserve">Una vez realizado el ingreso de la reserva y firmado el documento, se tendrá que enviar para su </w:t>
       </w:r>
       <w:r>
         <w:t>validación</w:t>
       </w:r>
       <w:r>
-        <w:t>:</w:t>
-      </w:r>
-      <w:r>
-        <w:t xml:space="preserve"> </w:t>
-      </w:r>
-      <w:r>
-        <w:t>Buz</w:t>
-      </w:r>
-      <w:r>
-        <w:t>ó</w:t>
-      </w:r>
-      <w:r>
-        <w:t xml:space="preserve">n Reservas Apple: </w:t>
+        <w:t xml:space="preserve"> al gestor de Formalización asignado, </w:t>
+      </w:r>
+      <w:r>
+        <w:t xml:space="preserve">Buzón Reservas Apple: </w:t>
       </w:r>
       <w:hyperlink r:id="rId10" w:history="1">
         <w:r>
@@ -1049,18 +1031,11 @@
       <w:r>
         <w:rPr>
           <w:rStyle w:val="Hipervnculo"/>
-          <w:color w:val="auto"/>
-          <w:u w:val="none"/>
-        </w:rPr>
-        <w:t>, y al buzón de la gestoría correspondiente</w:t>
-      </w:r>
-      <w:r>
-        <w:rPr>
-          <w:rStyle w:val="Hipervnculo"/>
-          <w:color w:val="auto"/>
-          <w:u w:val="none"/>
-        </w:rPr>
-        <w:t>:</w:t>
+        </w:rPr>
+        <w:t xml:space="preserve">, </w:t>
+      </w:r>
+      <w:r>
+        <w:t>y al buzón de la gestoría correspondiente:</w:t>
       </w:r>
     </w:p>
     <w:p>
@@ -3677,21 +3652,9 @@
     <w:p>
       <w:pPr>
         <w:pStyle w:val="Prrafodelista"/>
-        <w:numPr>
-          <w:ilvl w:val="1"/>
-          <w:numId w:val="2"/>
-        </w:numPr>
-        <w:jc w:val="both"/>
-      </w:pPr>
-      <w:r>
-        <w:rPr>
-          <w:color w:val="FF0000"/>
-        </w:rPr>
-        <w:t xml:space="preserve">SIEMPRE </w:t>
-      </w:r>
-      <w:r>
-        <w:t>debe realizarse desde la cuenta de los interesados</w:t>
-      </w:r>
+        <w:ind w:left="360"/>
+        <w:jc w:val="both"/>
+      </w:pPr>
     </w:p>
     <w:p>
       <w:pPr>
@@ -3700,8 +3663,32 @@
           <w:ilvl w:val="1"/>
           <w:numId w:val="2"/>
         </w:numPr>
-        <w:ind w:hanging="371"/>
-        <w:jc w:val="both"/>
+        <w:jc w:val="both"/>
+      </w:pPr>
+      <w:r>
+        <w:rPr>
+          <w:color w:val="FF0000"/>
+        </w:rPr>
+        <w:t xml:space="preserve">SIEMPRE </w:t>
+      </w:r>
+      <w:r>
+        <w:t>debe realizarse desde la cuenta de los interesados</w:t>
+      </w:r>
+    </w:p>
+    <w:p>
+      <w:pPr>
+        <w:pStyle w:val="Prrafodelista"/>
+        <w:numPr>
+          <w:ilvl w:val="1"/>
+          <w:numId w:val="2"/>
+        </w:numPr>
+        <w:spacing w:after="0" w:line="240" w:lineRule="auto"/>
+        <w:contextualSpacing w:val="0"/>
+        <w:rPr>
+          <w:rFonts w:eastAsia="Times New Roman"/>
+          <w:b/>
+          <w:bCs/>
+        </w:rPr>
       </w:pPr>
       <w:r>
         <w:t xml:space="preserve">En el concepto debe constar: </w:t>
@@ -3710,7 +3697,40 @@
         <w:t>Número de identidad del interesado</w:t>
       </w:r>
       <w:r>
-        <w:t xml:space="preserve"> y número de oferta</w:t>
+        <w:t xml:space="preserve">, </w:t>
+      </w:r>
+      <w:r>
+        <w:t xml:space="preserve">número de </w:t>
+      </w:r>
+      <w:r>
+        <w:t>oferta</w:t>
+      </w:r>
+      <w:r>
+        <w:t xml:space="preserve"> </w:t>
+      </w:r>
+      <w:r>
+        <w:rPr>
+          <w:rFonts w:eastAsia="Times New Roman"/>
+        </w:rPr>
+        <w:t>y la palabra “reserva”, en ese orden.</w:t>
+      </w:r>
+      <w:r>
+        <w:rPr>
+          <w:rFonts w:eastAsia="Times New Roman"/>
+        </w:rPr>
+        <w:t xml:space="preserve"> Es fundamental ser muy rigurosos en el concepto</w:t>
+      </w:r>
+      <w:r>
+        <w:rPr>
+          <w:rFonts w:eastAsia="Times New Roman"/>
+        </w:rPr>
+        <w:t xml:space="preserve"> para</w:t>
+      </w:r>
+      <w:r>
+        <w:rPr>
+          <w:rFonts w:eastAsia="Times New Roman"/>
+        </w:rPr>
+        <w:t xml:space="preserve"> poder contabilizar correctamente las reservas.</w:t>
       </w:r>
     </w:p>
     <w:p>
@@ -3719,8 +3739,6 @@
         <w:ind w:left="1080"/>
         <w:jc w:val="both"/>
       </w:pPr>
-      <w:bookmarkStart w:id="1" w:name="_GoBack"/>
-      <w:bookmarkEnd w:id="1"/>
     </w:p>
     <w:p>
       <w:pPr>
@@ -3777,13 +3795,14 @@
         <w:jc w:val="both"/>
       </w:pPr>
       <w:r>
-        <w:t xml:space="preserve">Es la venta de inmuebles que están cedidos en arrendamiento, y </w:t>
-      </w:r>
-      <w:proofErr w:type="gramStart"/>
-      <w:r>
-        <w:t>qué</w:t>
-      </w:r>
-      <w:proofErr w:type="gramEnd"/>
+        <w:t>Es la venta de inmuebles que están cedidos en arrendamiento y qu</w:t>
+      </w:r>
+      <w:r>
+        <w:t>e</w:t>
+      </w:r>
+      <w:r>
+        <w:t>,</w:t>
+      </w:r>
       <w:r>
         <w:t xml:space="preserve"> por tanto, con carácter previo, a menos que se haya renunciado, se tiene que ofrecer al inquilino en aplicación de su derecho de tanteo. Es decir, el ocupante tiene derecho a adquirir la vivienda en las mismas condiciones que el interesado con carácter preferente. </w:t>
       </w:r>
@@ -4124,7 +4143,13 @@
         <w:textAlignment w:val="baseline"/>
       </w:pPr>
       <w:r>
-        <w:t>La vigencia del contrato de reserva será de 45 días a contar desde su emisión. En los casos en que el activo este afecto a un derecho de tanteo y retracto la reservas serán de 90 días a contar desde su emisión.</w:t>
+        <w:t>La vigencia del contrato de reserva será de 45 días a contar desde su emisión. En los casos en que el activo est</w:t>
+      </w:r>
+      <w:r>
+        <w:t>é</w:t>
+      </w:r>
+      <w:r>
+        <w:t xml:space="preserve"> afecto a un derecho de tanteo y retracto la reservas serán de 90 días a contar desde su emisión.</w:t>
       </w:r>
     </w:p>
     <w:p>
@@ -4995,7 +5020,7 @@
   <w:abstractNum w:abstractNumId="6" w15:restartNumberingAfterBreak="0">
     <w:nsid w:val="4616072E"/>
     <w:multiLevelType w:val="multilevel"/>
-    <w:tmpl w:val="8AAEBB82"/>
+    <w:tmpl w:val="DA022148"/>
     <w:lvl w:ilvl="0">
       <w:start w:val="1"/>
       <w:numFmt w:val="upperLetter"/>
@@ -5016,6 +5041,9 @@
         </w:tabs>
         <w:ind w:left="1080" w:hanging="360"/>
       </w:pPr>
+      <w:rPr>
+        <w:b w:val="0"/>
+      </w:rPr>
     </w:lvl>
     <w:lvl w:ilvl="2">
       <w:start w:val="1"/>
@@ -6937,7 +6965,7 @@
 </file>
 
 <file path=customXml/itemProps2.xml><?xml version="1.0" encoding="utf-8"?>
-<ds:datastoreItem xmlns:ds="http://schemas.openxmlformats.org/officeDocument/2006/customXml" ds:itemID="{A286E9C2-E25D-42CE-9C8A-4255051D4691}">
+<ds:datastoreItem xmlns:ds="http://schemas.openxmlformats.org/officeDocument/2006/customXml" ds:itemID="{BF7DEFB6-0345-43F0-BC95-C85B35D00A61}">
   <ds:schemaRefs>
     <ds:schemaRef ds:uri="http://schemas.openxmlformats.org/officeDocument/2006/bibliography"/>
   </ds:schemaRefs>

</xml_diff>

<commit_message>
REMVIP-5501 - Actualización documento instrucciones reserva
</commit_message>
<xml_diff>
--- a/recovery-webservice/src/main/resources/docs/instrucciones_reserva_y_formalizacion_APPLE.docx
+++ b/recovery-webservice/src/main/resources/docs/instrucciones_reserva_y_formalizacion_APPLE.docx
@@ -207,7 +207,7 @@
           <w:sz w:val="24"/>
           <w:szCs w:val="24"/>
         </w:rPr>
-        <w:t>2</w:t>
+        <w:t>3</w:t>
       </w:r>
       <w:r>
         <w:rPr>
@@ -221,10 +221,8 @@
           <w:sz w:val="24"/>
           <w:szCs w:val="24"/>
         </w:rPr>
-        <w:t>JULIO</w:t>
-      </w:r>
-      <w:bookmarkStart w:id="0" w:name="_GoBack"/>
-      <w:bookmarkEnd w:id="0"/>
+        <w:t>OCTUBRE</w:t>
+      </w:r>
       <w:r>
         <w:rPr>
           <w:sz w:val="24"/>
@@ -486,7 +484,13 @@
         <w:rPr>
           <w:rFonts w:eastAsia="Times New Roman"/>
         </w:rPr>
-        <w:t>Nacionales: DNI vigente a color por ambas caras certificado</w:t>
+        <w:t>Nacionales: DNI vigente a color por ambas caras</w:t>
+      </w:r>
+      <w:r>
+        <w:rPr>
+          <w:rFonts w:eastAsia="Times New Roman"/>
+        </w:rPr>
+        <w:t xml:space="preserve"> (*)</w:t>
       </w:r>
     </w:p>
     <w:p>
@@ -506,7 +510,31 @@
         <w:rPr>
           <w:rFonts w:eastAsia="Times New Roman"/>
         </w:rPr>
-        <w:t>Extranjeros residentes: Tarjeta de residente con foto a color certificada</w:t>
+        <w:t xml:space="preserve">Extranjeros residentes: Tarjeta </w:t>
+      </w:r>
+      <w:r>
+        <w:rPr>
+          <w:rFonts w:eastAsia="Times New Roman"/>
+        </w:rPr>
+        <w:t xml:space="preserve">residencia o NIE </w:t>
+      </w:r>
+      <w:r>
+        <w:rPr>
+          <w:rFonts w:eastAsia="Times New Roman"/>
+        </w:rPr>
+        <w:t xml:space="preserve">con foto a color </w:t>
+      </w:r>
+      <w:r>
+        <w:rPr>
+          <w:rFonts w:eastAsia="Times New Roman"/>
+        </w:rPr>
+        <w:t>(*)</w:t>
+      </w:r>
+      <w:r>
+        <w:rPr>
+          <w:rFonts w:eastAsia="Times New Roman"/>
+        </w:rPr>
+        <w:t xml:space="preserve"> y pasaporte</w:t>
       </w:r>
     </w:p>
     <w:p>
@@ -526,15 +554,25 @@
         <w:rPr>
           <w:rFonts w:eastAsia="Times New Roman"/>
         </w:rPr>
-        <w:t xml:space="preserve">Extranjeros no residentes: Pasaporte certificado </w:t>
-      </w:r>
-    </w:p>
-    <w:p>
-      <w:pPr>
-        <w:ind w:left="426"/>
-      </w:pPr>
-      <w:r>
-        <w:t xml:space="preserve">DIRECCIÓN </w:t>
+        <w:t xml:space="preserve">Extranjeros no residentes: </w:t>
+      </w:r>
+      <w:r>
+        <w:rPr>
+          <w:rFonts w:eastAsia="Times New Roman"/>
+        </w:rPr>
+        <w:t xml:space="preserve">Documento identificativo </w:t>
+      </w:r>
+      <w:r>
+        <w:rPr>
+          <w:rFonts w:eastAsia="Times New Roman"/>
+        </w:rPr>
+        <w:t>(*)</w:t>
+      </w:r>
+      <w:r>
+        <w:rPr>
+          <w:rFonts w:eastAsia="Times New Roman"/>
+        </w:rPr>
+        <w:t xml:space="preserve"> y pasaporte</w:t>
       </w:r>
     </w:p>
     <w:p>
@@ -554,7 +592,7 @@
         <w:rPr>
           <w:rFonts w:eastAsia="Times New Roman"/>
         </w:rPr>
-        <w:t xml:space="preserve">Empadronamiento con fecha de expedición inferior a 3 meses </w:t>
+        <w:t>Anexo 1. Ficha de cliente</w:t>
       </w:r>
     </w:p>
     <w:p>
@@ -574,7 +612,145 @@
         <w:rPr>
           <w:rFonts w:eastAsia="Times New Roman"/>
         </w:rPr>
+        <w:t>Anexo 11. Carta cliente</w:t>
+      </w:r>
+    </w:p>
+    <w:p>
+      <w:pPr>
+        <w:pStyle w:val="Prrafodelista"/>
+        <w:spacing w:after="160" w:line="252" w:lineRule="auto"/>
+        <w:ind w:left="426"/>
+        <w:rPr>
+          <w:rFonts w:eastAsia="Times New Roman"/>
+        </w:rPr>
+      </w:pPr>
+    </w:p>
+    <w:p>
+      <w:pPr>
+        <w:pStyle w:val="Prrafodelista"/>
+        <w:spacing w:after="160" w:line="252" w:lineRule="auto"/>
+        <w:ind w:left="426"/>
+        <w:rPr>
+          <w:rFonts w:eastAsia="Times New Roman"/>
+          <w:b/>
+        </w:rPr>
+      </w:pPr>
+      <w:r>
+        <w:rPr>
+          <w:rFonts w:eastAsia="Times New Roman"/>
+          <w:b/>
+        </w:rPr>
+        <w:t>(*) Se solicitará su compulsa obligatoria para pasar el PBC de la operación.</w:t>
+      </w:r>
+    </w:p>
+    <w:p>
+      <w:pPr>
+        <w:ind w:left="426"/>
+      </w:pPr>
+      <w:r>
+        <w:t xml:space="preserve">DIRECCIÓN </w:t>
+      </w:r>
+    </w:p>
+    <w:p>
+      <w:pPr>
+        <w:pStyle w:val="Prrafodelista"/>
+        <w:numPr>
+          <w:ilvl w:val="0"/>
+          <w:numId w:val="10"/>
+        </w:numPr>
+        <w:spacing w:after="160" w:line="252" w:lineRule="auto"/>
+        <w:ind w:left="426" w:firstLine="0"/>
+        <w:rPr>
+          <w:rFonts w:eastAsia="Times New Roman"/>
+        </w:rPr>
+      </w:pPr>
+      <w:r>
+        <w:rPr>
+          <w:rFonts w:eastAsia="Times New Roman"/>
+        </w:rPr>
+        <w:t xml:space="preserve">Empadronamiento con fecha de expedición inferior a 3 meses </w:t>
+      </w:r>
+    </w:p>
+    <w:p>
+      <w:pPr>
+        <w:pStyle w:val="Prrafodelista"/>
+        <w:numPr>
+          <w:ilvl w:val="0"/>
+          <w:numId w:val="10"/>
+        </w:numPr>
+        <w:spacing w:after="160" w:line="252" w:lineRule="auto"/>
+        <w:ind w:left="426" w:firstLine="0"/>
+        <w:rPr>
+          <w:rFonts w:eastAsia="Times New Roman"/>
+        </w:rPr>
+      </w:pPr>
+      <w:r>
+        <w:rPr>
+          <w:rFonts w:eastAsia="Times New Roman"/>
+        </w:rPr>
         <w:t xml:space="preserve">Tres facturas de los últimos 3 meses certificadas </w:t>
+      </w:r>
+    </w:p>
+    <w:p>
+      <w:pPr>
+        <w:pStyle w:val="Prrafodelista"/>
+        <w:spacing w:after="160" w:line="252" w:lineRule="auto"/>
+        <w:ind w:left="426"/>
+        <w:rPr>
+          <w:rFonts w:eastAsia="Times New Roman"/>
+        </w:rPr>
+      </w:pPr>
+    </w:p>
+    <w:p>
+      <w:pPr>
+        <w:pStyle w:val="Prrafodelista"/>
+        <w:spacing w:after="160" w:line="252" w:lineRule="auto"/>
+        <w:ind w:left="426"/>
+        <w:rPr>
+          <w:rFonts w:eastAsia="Times New Roman"/>
+        </w:rPr>
+      </w:pPr>
+      <w:r>
+        <w:rPr>
+          <w:rFonts w:eastAsia="Times New Roman"/>
+        </w:rPr>
+        <w:t>ACREDITACIÓN ACTIVIDAD</w:t>
+      </w:r>
+    </w:p>
+    <w:p>
+      <w:pPr>
+        <w:pStyle w:val="Prrafodelista"/>
+        <w:spacing w:after="160" w:line="252" w:lineRule="auto"/>
+        <w:ind w:left="426"/>
+        <w:rPr>
+          <w:rFonts w:eastAsia="Times New Roman"/>
+        </w:rPr>
+      </w:pPr>
+    </w:p>
+    <w:p>
+      <w:pPr>
+        <w:pStyle w:val="Prrafodelista"/>
+        <w:numPr>
+          <w:ilvl w:val="0"/>
+          <w:numId w:val="10"/>
+        </w:numPr>
+        <w:spacing w:after="160" w:line="252" w:lineRule="auto"/>
+        <w:ind w:left="709" w:hanging="283"/>
+        <w:rPr>
+          <w:rFonts w:eastAsia="Times New Roman"/>
+        </w:rPr>
+      </w:pPr>
+      <w:r>
+        <w:rPr>
+          <w:rFonts w:eastAsia="Times New Roman"/>
+        </w:rPr>
+        <w:t xml:space="preserve">Última nómina o renta </w:t>
+      </w:r>
+      <w:r>
+        <w:rPr>
+          <w:rFonts w:eastAsia="Times New Roman"/>
+        </w:rPr>
+        <w:t>(En su defecto: certificado de pensión, contratos de trabajo actuales, justificante de cobro de prestación por desempleo, certificados de colegios profesionales, cualquier documento que acredite la actividad…etc.).</w:t>
       </w:r>
     </w:p>
     <w:p>
@@ -676,7 +852,10 @@
       </w:r>
       <w:proofErr w:type="gramEnd"/>
       <w:r>
-        <w:t>/es certificado</w:t>
+        <w:t>/es</w:t>
+      </w:r>
+      <w:r>
+        <w:t xml:space="preserve"> (**)</w:t>
       </w:r>
     </w:p>
     <w:p>
@@ -703,13 +882,80 @@
     </w:p>
     <w:p>
       <w:pPr>
+        <w:pStyle w:val="Prrafodelista"/>
+        <w:numPr>
+          <w:ilvl w:val="0"/>
+          <w:numId w:val="10"/>
+        </w:numPr>
+        <w:spacing w:after="160" w:line="259" w:lineRule="auto"/>
+        <w:ind w:left="567" w:hanging="283"/>
+      </w:pPr>
+      <w:r>
+        <w:t>Anexo 1. Ficha cliente</w:t>
+      </w:r>
+    </w:p>
+    <w:p>
+      <w:pPr>
+        <w:pStyle w:val="Prrafodelista"/>
+        <w:spacing w:after="160" w:line="259" w:lineRule="auto"/>
+        <w:ind w:left="567"/>
+      </w:pPr>
+    </w:p>
+    <w:p>
+      <w:pPr>
+        <w:pStyle w:val="Prrafodelista"/>
+        <w:spacing w:after="160" w:line="252" w:lineRule="auto"/>
+        <w:ind w:left="426"/>
+        <w:rPr>
+          <w:rFonts w:eastAsia="Times New Roman"/>
+          <w:b/>
+        </w:rPr>
+      </w:pPr>
+      <w:r>
+        <w:rPr>
+          <w:rFonts w:eastAsia="Times New Roman"/>
+          <w:b/>
+        </w:rPr>
+        <w:t>(*</w:t>
+      </w:r>
+      <w:r>
+        <w:rPr>
+          <w:rFonts w:eastAsia="Times New Roman"/>
+          <w:b/>
+        </w:rPr>
+        <w:t>*</w:t>
+      </w:r>
+      <w:r>
+        <w:rPr>
+          <w:rFonts w:eastAsia="Times New Roman"/>
+          <w:b/>
+        </w:rPr>
+        <w:t>) Se solicitará su compulsa obligatoria para pasar el PBC de la operación.</w:t>
+      </w:r>
+    </w:p>
+    <w:p>
+      <w:pPr>
+        <w:pStyle w:val="Prrafodelista"/>
+        <w:spacing w:after="160" w:line="259" w:lineRule="auto"/>
+        <w:ind w:left="567"/>
+      </w:pPr>
+    </w:p>
+    <w:p>
+      <w:pPr>
         <w:spacing w:after="0"/>
         <w:ind w:left="426"/>
         <w:jc w:val="both"/>
         <w:textAlignment w:val="baseline"/>
       </w:pPr>
       <w:r>
-        <w:t>No obstante, se podrá solicitar más documentación para pasar el PBC de la operación por parte de Formalización.</w:t>
+        <w:lastRenderedPageBreak/>
+        <w:t xml:space="preserve">No obstante, se podrá solicitar más documentación para pasar el PBC de la </w:t>
+      </w:r>
+      <w:r>
+        <w:t>reserva</w:t>
+      </w:r>
+      <w:r>
+        <w:t xml:space="preserve"> por parte de Formalización.</w:t>
       </w:r>
     </w:p>
     <w:p>
@@ -725,6 +971,11 @@
         <w:pStyle w:val="Prrafodelista"/>
         <w:ind w:left="360"/>
         <w:jc w:val="both"/>
+        <w:rPr>
+          <w:rStyle w:val="Hipervnculo"/>
+          <w:color w:val="auto"/>
+          <w:u w:val="none"/>
+        </w:rPr>
       </w:pPr>
       <w:r>
         <w:t>Dicha documentación completa</w:t>
@@ -742,38 +993,80 @@
         <w:t xml:space="preserve"> que enviar al</w:t>
       </w:r>
       <w:r>
-        <w:t xml:space="preserve"> gestor de formalización asignado con copia al</w:t>
-      </w:r>
-      <w:r>
         <w:t xml:space="preserve"> </w:t>
       </w:r>
       <w:r>
-        <w:t>Buzón</w:t>
-      </w:r>
-      <w:r>
-        <w:t xml:space="preserve"> </w:t>
-      </w:r>
-      <w:r>
-        <w:t>Reservas</w:t>
-      </w:r>
-      <w:r>
-        <w:t xml:space="preserve"> Apple </w:t>
+        <w:t xml:space="preserve">buzón </w:t>
+      </w:r>
+      <w:r>
+        <w:rPr>
+          <w:rStyle w:val="Hipervnculo"/>
+          <w:b/>
+        </w:rPr>
+        <w:t>haya.apple@bukitbpo.com</w:t>
+      </w:r>
+      <w:r>
+        <w:rPr>
+          <w:rStyle w:val="Hipervnculo"/>
+          <w:color w:val="auto"/>
+          <w:u w:val="none"/>
+        </w:rPr>
+        <w:t xml:space="preserve"> para su análisis. </w:t>
+      </w:r>
+    </w:p>
+    <w:p>
+      <w:pPr>
+        <w:pStyle w:val="Prrafodelista"/>
+        <w:ind w:left="360"/>
+        <w:jc w:val="both"/>
+        <w:rPr>
+          <w:rStyle w:val="Hipervnculo"/>
+          <w:color w:val="auto"/>
+          <w:u w:val="none"/>
+        </w:rPr>
+      </w:pPr>
+      <w:bookmarkStart w:id="0" w:name="_GoBack"/>
+      <w:bookmarkEnd w:id="0"/>
+    </w:p>
+    <w:p>
+      <w:pPr>
+        <w:pStyle w:val="Prrafodelista"/>
+        <w:ind w:left="360"/>
+        <w:jc w:val="both"/>
+      </w:pPr>
+      <w:r>
+        <w:rPr>
+          <w:rStyle w:val="Hipervnculo"/>
+          <w:color w:val="auto"/>
+          <w:u w:val="none"/>
+        </w:rPr>
+        <w:t>Una vez sancionado favorablemente se podrá firmar el documento de reserva y realizar ingreso</w:t>
+      </w:r>
+      <w:r>
+        <w:rPr>
+          <w:rStyle w:val="Hipervnculo"/>
+          <w:color w:val="auto"/>
+          <w:u w:val="none"/>
+        </w:rPr>
+        <w:t xml:space="preserve">. Dicha documentación se tendrá que mandar, a </w:t>
+      </w:r>
+      <w:r>
+        <w:rPr>
+          <w:b/>
+        </w:rPr>
+        <w:t xml:space="preserve">Buzon Ofertas Apple </w:t>
       </w:r>
       <w:hyperlink r:id="rId9" w:history="1">
         <w:r>
           <w:rPr>
             <w:rStyle w:val="Hipervnculo"/>
+            <w:b/>
           </w:rPr>
-          <w:t>applereservas@haya.es</w:t>
+          <w:t>appleofertas@haya.es</w:t>
         </w:r>
       </w:hyperlink>
       <w:r>
-        <w:rPr>
-          <w:rStyle w:val="Hipervnculo"/>
-          <w:color w:val="auto"/>
-          <w:u w:val="none"/>
-        </w:rPr>
-        <w:t>, para su análisis. Una vez sancionado favorablemente se podrá firmar el documento de reserva y realizar ingreso.</w:t>
+        <w:t>.</w:t>
       </w:r>
     </w:p>
     <w:p>
@@ -875,7 +1168,6 @@
         <w:rPr>
           <w:b/>
         </w:rPr>
-        <w:lastRenderedPageBreak/>
         <w:t xml:space="preserve">CIRCUITO DOCUMENTOS DE </w:t>
       </w:r>
       <w:r>
@@ -1015,2111 +1307,76 @@
         <w:t>validación</w:t>
       </w:r>
       <w:r>
-        <w:t xml:space="preserve"> al gestor de Formalización asignado, </w:t>
-      </w:r>
-      <w:r>
-        <w:t xml:space="preserve">Buzón Reservas Apple: </w:t>
-      </w:r>
-      <w:hyperlink r:id="rId10" w:history="1">
-        <w:r>
-          <w:rPr>
-            <w:rStyle w:val="Hipervnculo"/>
-          </w:rPr>
-          <w:t>applereservas@haya.es</w:t>
-        </w:r>
-      </w:hyperlink>
+        <w:t xml:space="preserve"> al gestor </w:t>
+      </w:r>
+      <w:proofErr w:type="spellStart"/>
+      <w:r>
+        <w:t>Middle</w:t>
+      </w:r>
+      <w:proofErr w:type="spellEnd"/>
+      <w:r>
+        <w:t xml:space="preserve"> Office </w:t>
+      </w:r>
+      <w:r>
+        <w:t xml:space="preserve">asignado, </w:t>
+      </w:r>
+      <w:r>
+        <w:t xml:space="preserve">junto con el </w:t>
+      </w:r>
+      <w:r>
+        <w:rPr>
+          <w:b/>
+        </w:rPr>
+        <w:t xml:space="preserve">Buzon Ofertas Apple </w:t>
+      </w:r>
+      <w:bookmarkStart w:id="2" w:name="_Hlk22040137"/>
+      <w:r>
+        <w:rPr>
+          <w:b/>
+        </w:rPr>
+        <w:fldChar w:fldCharType="begin"/>
+      </w:r>
+      <w:r>
+        <w:rPr>
+          <w:b/>
+        </w:rPr>
+        <w:instrText xml:space="preserve"> HYPERLINK "mailto:appleofertas@haya.es" </w:instrText>
+      </w:r>
+      <w:r>
+        <w:rPr>
+          <w:b/>
+        </w:rPr>
+        <w:fldChar w:fldCharType="separate"/>
+      </w:r>
       <w:r>
         <w:rPr>
           <w:rStyle w:val="Hipervnculo"/>
-        </w:rPr>
-        <w:t xml:space="preserve">, </w:t>
-      </w:r>
-      <w:r>
-        <w:t>y al buzón de la gestoría correspondiente:</w:t>
-      </w:r>
+          <w:b/>
+        </w:rPr>
+        <w:t>appleofertas@haya.es</w:t>
+      </w:r>
+      <w:r>
+        <w:rPr>
+          <w:b/>
+        </w:rPr>
+        <w:fldChar w:fldCharType="end"/>
+      </w:r>
+      <w:r>
+        <w:rPr>
+          <w:rStyle w:val="Hipervnculo"/>
+        </w:rPr>
+        <w:t>.</w:t>
+      </w:r>
+      <w:bookmarkEnd w:id="2"/>
     </w:p>
     <w:p>
       <w:pPr>
         <w:spacing w:after="0"/>
         <w:jc w:val="both"/>
         <w:textAlignment w:val="baseline"/>
-      </w:pPr>
-    </w:p>
-    <w:tbl>
-      <w:tblPr>
-        <w:tblW w:w="8080" w:type="dxa"/>
-        <w:tblInd w:w="137" w:type="dxa"/>
-        <w:tblCellMar>
-          <w:left w:w="70" w:type="dxa"/>
-          <w:right w:w="70" w:type="dxa"/>
-        </w:tblCellMar>
-        <w:tblLook w:val="04A0" w:firstRow="1" w:lastRow="0" w:firstColumn="1" w:lastColumn="0" w:noHBand="0" w:noVBand="1"/>
-      </w:tblPr>
-      <w:tblGrid>
-        <w:gridCol w:w="2268"/>
-        <w:gridCol w:w="1985"/>
-        <w:gridCol w:w="3827"/>
-      </w:tblGrid>
-      <w:tr>
-        <w:trPr>
-          <w:trHeight w:val="288"/>
-        </w:trPr>
-        <w:tc>
-          <w:tcPr>
-            <w:tcW w:w="2268" w:type="dxa"/>
-            <w:tcBorders>
-              <w:top w:val="single" w:sz="4" w:space="0" w:color="auto"/>
-              <w:left w:val="single" w:sz="4" w:space="0" w:color="auto"/>
-              <w:bottom w:val="single" w:sz="4" w:space="0" w:color="auto"/>
-              <w:right w:val="single" w:sz="4" w:space="0" w:color="auto"/>
-            </w:tcBorders>
-            <w:shd w:val="clear" w:color="auto" w:fill="auto"/>
-            <w:noWrap/>
-            <w:vAlign w:val="center"/>
-            <w:hideMark/>
-          </w:tcPr>
-          <w:p>
-            <w:pPr>
-              <w:spacing w:after="0" w:line="240" w:lineRule="auto"/>
-              <w:jc w:val="center"/>
-              <w:rPr>
-                <w:rFonts w:ascii="Calibri" w:eastAsia="Times New Roman" w:hAnsi="Calibri" w:cs="Calibri"/>
-                <w:b/>
-                <w:bCs/>
-                <w:color w:val="000000"/>
-                <w:lang w:eastAsia="es-ES"/>
-              </w:rPr>
-            </w:pPr>
-            <w:r>
-              <w:rPr>
-                <w:rFonts w:ascii="Calibri" w:eastAsia="Times New Roman" w:hAnsi="Calibri" w:cs="Calibri"/>
-                <w:b/>
-                <w:bCs/>
-                <w:color w:val="000000"/>
-                <w:lang w:eastAsia="es-ES"/>
-              </w:rPr>
-              <w:t>ZONA</w:t>
-            </w:r>
-          </w:p>
-        </w:tc>
-        <w:tc>
-          <w:tcPr>
-            <w:tcW w:w="1985" w:type="dxa"/>
-            <w:tcBorders>
-              <w:top w:val="single" w:sz="4" w:space="0" w:color="auto"/>
-              <w:left w:val="nil"/>
-              <w:bottom w:val="single" w:sz="4" w:space="0" w:color="auto"/>
-              <w:right w:val="single" w:sz="4" w:space="0" w:color="auto"/>
-            </w:tcBorders>
-            <w:shd w:val="clear" w:color="auto" w:fill="auto"/>
-            <w:noWrap/>
-            <w:vAlign w:val="center"/>
-            <w:hideMark/>
-          </w:tcPr>
-          <w:p>
-            <w:pPr>
-              <w:spacing w:after="0" w:line="240" w:lineRule="auto"/>
-              <w:jc w:val="center"/>
-              <w:rPr>
-                <w:rFonts w:ascii="Calibri" w:eastAsia="Times New Roman" w:hAnsi="Calibri" w:cs="Calibri"/>
-                <w:b/>
-                <w:bCs/>
-                <w:color w:val="000000"/>
-                <w:lang w:eastAsia="es-ES"/>
-              </w:rPr>
-            </w:pPr>
-            <w:r>
-              <w:rPr>
-                <w:rFonts w:ascii="Calibri" w:eastAsia="Times New Roman" w:hAnsi="Calibri" w:cs="Calibri"/>
-                <w:b/>
-                <w:bCs/>
-                <w:color w:val="000000"/>
-                <w:lang w:eastAsia="es-ES"/>
-              </w:rPr>
-              <w:t>GESTORIA</w:t>
-            </w:r>
-          </w:p>
-        </w:tc>
-        <w:tc>
-          <w:tcPr>
-            <w:tcW w:w="3827" w:type="dxa"/>
-            <w:tcBorders>
-              <w:top w:val="single" w:sz="4" w:space="0" w:color="auto"/>
-              <w:left w:val="nil"/>
-              <w:bottom w:val="single" w:sz="4" w:space="0" w:color="auto"/>
-              <w:right w:val="single" w:sz="4" w:space="0" w:color="auto"/>
-            </w:tcBorders>
-            <w:shd w:val="clear" w:color="auto" w:fill="auto"/>
-            <w:noWrap/>
-            <w:vAlign w:val="center"/>
-            <w:hideMark/>
-          </w:tcPr>
-          <w:p>
-            <w:pPr>
-              <w:spacing w:after="0" w:line="240" w:lineRule="auto"/>
-              <w:jc w:val="center"/>
-              <w:rPr>
-                <w:rFonts w:ascii="Calibri" w:eastAsia="Times New Roman" w:hAnsi="Calibri" w:cs="Calibri"/>
-                <w:b/>
-                <w:bCs/>
-                <w:color w:val="000000"/>
-                <w:lang w:eastAsia="es-ES"/>
-              </w:rPr>
-            </w:pPr>
-            <w:r>
-              <w:rPr>
-                <w:rFonts w:ascii="Calibri" w:eastAsia="Times New Roman" w:hAnsi="Calibri" w:cs="Calibri"/>
-                <w:b/>
-                <w:bCs/>
-                <w:color w:val="000000"/>
-                <w:lang w:eastAsia="es-ES"/>
-              </w:rPr>
-              <w:t>CONTACTO</w:t>
-            </w:r>
-          </w:p>
-        </w:tc>
-      </w:tr>
-      <w:tr>
-        <w:trPr>
-          <w:trHeight w:val="288"/>
-        </w:trPr>
-        <w:tc>
-          <w:tcPr>
-            <w:tcW w:w="2268" w:type="dxa"/>
-            <w:tcBorders>
-              <w:top w:val="nil"/>
-              <w:left w:val="single" w:sz="4" w:space="0" w:color="auto"/>
-              <w:bottom w:val="single" w:sz="4" w:space="0" w:color="auto"/>
-              <w:right w:val="single" w:sz="4" w:space="0" w:color="auto"/>
-            </w:tcBorders>
-            <w:shd w:val="clear" w:color="auto" w:fill="auto"/>
-            <w:noWrap/>
-            <w:vAlign w:val="center"/>
-            <w:hideMark/>
-          </w:tcPr>
-          <w:p>
-            <w:pPr>
-              <w:spacing w:after="0" w:line="240" w:lineRule="auto"/>
-              <w:jc w:val="center"/>
-              <w:rPr>
-                <w:rFonts w:ascii="Calibri" w:eastAsia="Times New Roman" w:hAnsi="Calibri" w:cs="Calibri"/>
-                <w:color w:val="000000"/>
-                <w:lang w:eastAsia="es-ES"/>
-              </w:rPr>
-            </w:pPr>
-            <w:r>
-              <w:rPr>
-                <w:rFonts w:ascii="Calibri" w:eastAsia="Times New Roman" w:hAnsi="Calibri" w:cs="Calibri"/>
-                <w:color w:val="000000"/>
-                <w:lang w:eastAsia="es-ES"/>
-              </w:rPr>
-              <w:t>CASTILLA LA MANCHA</w:t>
-            </w:r>
-          </w:p>
-        </w:tc>
-        <w:tc>
-          <w:tcPr>
-            <w:tcW w:w="1985" w:type="dxa"/>
-            <w:tcBorders>
-              <w:top w:val="nil"/>
-              <w:left w:val="nil"/>
-              <w:bottom w:val="single" w:sz="4" w:space="0" w:color="auto"/>
-              <w:right w:val="single" w:sz="4" w:space="0" w:color="auto"/>
-            </w:tcBorders>
-            <w:shd w:val="clear" w:color="auto" w:fill="auto"/>
-            <w:noWrap/>
-            <w:vAlign w:val="center"/>
-            <w:hideMark/>
-          </w:tcPr>
-          <w:p>
-            <w:pPr>
-              <w:spacing w:after="0" w:line="240" w:lineRule="auto"/>
-              <w:jc w:val="center"/>
-              <w:rPr>
-                <w:rFonts w:ascii="Calibri" w:eastAsia="Times New Roman" w:hAnsi="Calibri" w:cs="Calibri"/>
-                <w:color w:val="000000"/>
-                <w:lang w:eastAsia="es-ES"/>
-              </w:rPr>
-            </w:pPr>
-            <w:r>
-              <w:rPr>
-                <w:rFonts w:ascii="Calibri" w:eastAsia="Times New Roman" w:hAnsi="Calibri" w:cs="Calibri"/>
-                <w:color w:val="000000"/>
-                <w:lang w:eastAsia="es-ES"/>
-              </w:rPr>
-              <w:t>GESTINOVA99</w:t>
-            </w:r>
-          </w:p>
-        </w:tc>
-        <w:tc>
-          <w:tcPr>
-            <w:tcW w:w="3827" w:type="dxa"/>
-            <w:tcBorders>
-              <w:top w:val="nil"/>
-              <w:left w:val="nil"/>
-              <w:bottom w:val="single" w:sz="4" w:space="0" w:color="auto"/>
-              <w:right w:val="single" w:sz="4" w:space="0" w:color="auto"/>
-            </w:tcBorders>
-            <w:shd w:val="clear" w:color="auto" w:fill="auto"/>
-            <w:noWrap/>
-            <w:vAlign w:val="center"/>
-            <w:hideMark/>
-          </w:tcPr>
-          <w:p>
-            <w:pPr>
-              <w:spacing w:after="0" w:line="240" w:lineRule="auto"/>
-              <w:jc w:val="center"/>
-              <w:rPr>
-                <w:rFonts w:ascii="Segoe UI" w:eastAsia="Times New Roman" w:hAnsi="Segoe UI" w:cs="Segoe UI"/>
-                <w:color w:val="000000"/>
-                <w:sz w:val="20"/>
-                <w:szCs w:val="20"/>
-                <w:lang w:eastAsia="es-ES"/>
-              </w:rPr>
-            </w:pPr>
-            <w:hyperlink r:id="rId11" w:history="1">
-              <w:r>
-                <w:rPr>
-                  <w:rFonts w:ascii="Segoe UI" w:eastAsia="Times New Roman" w:hAnsi="Segoe UI" w:cs="Segoe UI"/>
-                  <w:color w:val="000000"/>
-                  <w:sz w:val="20"/>
-                  <w:szCs w:val="20"/>
-                  <w:lang w:eastAsia="es-ES"/>
-                </w:rPr>
-                <w:t>formalizacion.apple@gestinova99.es</w:t>
-              </w:r>
-            </w:hyperlink>
-            <w:r>
-              <w:rPr>
-                <w:rFonts w:ascii="Segoe UI" w:eastAsia="Times New Roman" w:hAnsi="Segoe UI" w:cs="Segoe UI"/>
-                <w:color w:val="000000"/>
-                <w:sz w:val="20"/>
-                <w:szCs w:val="20"/>
-                <w:lang w:eastAsia="es-ES"/>
-              </w:rPr>
-              <w:t> </w:t>
-            </w:r>
-          </w:p>
-        </w:tc>
-      </w:tr>
-      <w:tr>
-        <w:trPr>
-          <w:trHeight w:val="288"/>
-        </w:trPr>
-        <w:tc>
-          <w:tcPr>
-            <w:tcW w:w="2268" w:type="dxa"/>
-            <w:tcBorders>
-              <w:top w:val="nil"/>
-              <w:left w:val="single" w:sz="4" w:space="0" w:color="auto"/>
-              <w:bottom w:val="single" w:sz="4" w:space="0" w:color="auto"/>
-              <w:right w:val="single" w:sz="4" w:space="0" w:color="auto"/>
-            </w:tcBorders>
-            <w:shd w:val="clear" w:color="auto" w:fill="auto"/>
-            <w:noWrap/>
-            <w:vAlign w:val="center"/>
-            <w:hideMark/>
-          </w:tcPr>
-          <w:p>
-            <w:pPr>
-              <w:spacing w:after="0" w:line="240" w:lineRule="auto"/>
-              <w:jc w:val="center"/>
-              <w:rPr>
-                <w:rFonts w:ascii="Calibri" w:eastAsia="Times New Roman" w:hAnsi="Calibri" w:cs="Calibri"/>
-                <w:color w:val="000000"/>
-                <w:lang w:eastAsia="es-ES"/>
-              </w:rPr>
-            </w:pPr>
-            <w:r>
-              <w:rPr>
-                <w:rFonts w:ascii="Calibri" w:eastAsia="Times New Roman" w:hAnsi="Calibri" w:cs="Calibri"/>
-                <w:color w:val="000000"/>
-                <w:lang w:eastAsia="es-ES"/>
-              </w:rPr>
-              <w:t>CASTILLA LEON</w:t>
-            </w:r>
-          </w:p>
-        </w:tc>
-        <w:tc>
-          <w:tcPr>
-            <w:tcW w:w="1985" w:type="dxa"/>
-            <w:tcBorders>
-              <w:top w:val="nil"/>
-              <w:left w:val="nil"/>
-              <w:bottom w:val="single" w:sz="4" w:space="0" w:color="auto"/>
-              <w:right w:val="single" w:sz="4" w:space="0" w:color="auto"/>
-            </w:tcBorders>
-            <w:shd w:val="clear" w:color="auto" w:fill="auto"/>
-            <w:noWrap/>
-            <w:vAlign w:val="center"/>
-            <w:hideMark/>
-          </w:tcPr>
-          <w:p>
-            <w:pPr>
-              <w:spacing w:after="0" w:line="240" w:lineRule="auto"/>
-              <w:jc w:val="center"/>
-              <w:rPr>
-                <w:rFonts w:ascii="Calibri" w:eastAsia="Times New Roman" w:hAnsi="Calibri" w:cs="Calibri"/>
-                <w:color w:val="000000"/>
-                <w:lang w:eastAsia="es-ES"/>
-              </w:rPr>
-            </w:pPr>
-            <w:r>
-              <w:rPr>
-                <w:rFonts w:ascii="Calibri" w:eastAsia="Times New Roman" w:hAnsi="Calibri" w:cs="Calibri"/>
-                <w:color w:val="000000"/>
-                <w:lang w:eastAsia="es-ES"/>
-              </w:rPr>
-              <w:t>GESTINOVA99</w:t>
-            </w:r>
-          </w:p>
-        </w:tc>
-        <w:tc>
-          <w:tcPr>
-            <w:tcW w:w="3827" w:type="dxa"/>
-            <w:tcBorders>
-              <w:top w:val="nil"/>
-              <w:left w:val="nil"/>
-              <w:bottom w:val="single" w:sz="4" w:space="0" w:color="auto"/>
-              <w:right w:val="single" w:sz="4" w:space="0" w:color="auto"/>
-            </w:tcBorders>
-            <w:shd w:val="clear" w:color="auto" w:fill="auto"/>
-            <w:noWrap/>
-            <w:vAlign w:val="center"/>
-            <w:hideMark/>
-          </w:tcPr>
-          <w:p>
-            <w:pPr>
-              <w:spacing w:after="0" w:line="240" w:lineRule="auto"/>
-              <w:jc w:val="center"/>
-              <w:rPr>
-                <w:rFonts w:ascii="Segoe UI" w:eastAsia="Times New Roman" w:hAnsi="Segoe UI" w:cs="Segoe UI"/>
-                <w:color w:val="000000"/>
-                <w:sz w:val="20"/>
-                <w:szCs w:val="20"/>
-                <w:lang w:eastAsia="es-ES"/>
-              </w:rPr>
-            </w:pPr>
-            <w:hyperlink r:id="rId12" w:history="1">
-              <w:r>
-                <w:rPr>
-                  <w:rFonts w:ascii="Segoe UI" w:eastAsia="Times New Roman" w:hAnsi="Segoe UI" w:cs="Segoe UI"/>
-                  <w:color w:val="000000"/>
-                  <w:sz w:val="20"/>
-                  <w:szCs w:val="20"/>
-                  <w:lang w:eastAsia="es-ES"/>
-                </w:rPr>
-                <w:t>formalizacion.apple@gestinova99.es</w:t>
-              </w:r>
-            </w:hyperlink>
-          </w:p>
-        </w:tc>
-      </w:tr>
-      <w:tr>
-        <w:trPr>
-          <w:trHeight w:val="288"/>
-        </w:trPr>
-        <w:tc>
-          <w:tcPr>
-            <w:tcW w:w="2268" w:type="dxa"/>
-            <w:tcBorders>
-              <w:top w:val="nil"/>
-              <w:left w:val="single" w:sz="4" w:space="0" w:color="auto"/>
-              <w:bottom w:val="single" w:sz="4" w:space="0" w:color="auto"/>
-              <w:right w:val="single" w:sz="4" w:space="0" w:color="auto"/>
-            </w:tcBorders>
-            <w:shd w:val="clear" w:color="auto" w:fill="auto"/>
-            <w:noWrap/>
-            <w:vAlign w:val="center"/>
-            <w:hideMark/>
-          </w:tcPr>
-          <w:p>
-            <w:pPr>
-              <w:spacing w:after="0" w:line="240" w:lineRule="auto"/>
-              <w:jc w:val="center"/>
-              <w:rPr>
-                <w:rFonts w:ascii="Calibri" w:eastAsia="Times New Roman" w:hAnsi="Calibri" w:cs="Calibri"/>
-                <w:color w:val="000000"/>
-                <w:lang w:eastAsia="es-ES"/>
-              </w:rPr>
-            </w:pPr>
-            <w:r>
-              <w:rPr>
-                <w:rFonts w:ascii="Calibri" w:eastAsia="Times New Roman" w:hAnsi="Calibri" w:cs="Calibri"/>
-                <w:color w:val="000000"/>
-                <w:lang w:eastAsia="es-ES"/>
-              </w:rPr>
-              <w:t>CATALUÑA</w:t>
-            </w:r>
-          </w:p>
-        </w:tc>
-        <w:tc>
-          <w:tcPr>
-            <w:tcW w:w="1985" w:type="dxa"/>
-            <w:tcBorders>
-              <w:top w:val="nil"/>
-              <w:left w:val="nil"/>
-              <w:bottom w:val="single" w:sz="4" w:space="0" w:color="auto"/>
-              <w:right w:val="single" w:sz="4" w:space="0" w:color="auto"/>
-            </w:tcBorders>
-            <w:shd w:val="clear" w:color="auto" w:fill="auto"/>
-            <w:noWrap/>
-            <w:vAlign w:val="center"/>
-            <w:hideMark/>
-          </w:tcPr>
-          <w:p>
-            <w:pPr>
-              <w:spacing w:after="0" w:line="240" w:lineRule="auto"/>
-              <w:jc w:val="center"/>
-              <w:rPr>
-                <w:rFonts w:ascii="Calibri" w:eastAsia="Times New Roman" w:hAnsi="Calibri" w:cs="Calibri"/>
-                <w:color w:val="000000"/>
-                <w:lang w:eastAsia="es-ES"/>
-              </w:rPr>
-            </w:pPr>
-            <w:r>
-              <w:rPr>
-                <w:rFonts w:ascii="Calibri" w:eastAsia="Times New Roman" w:hAnsi="Calibri" w:cs="Calibri"/>
-                <w:color w:val="000000"/>
-                <w:lang w:eastAsia="es-ES"/>
-              </w:rPr>
-              <w:t>GESTINOVA99</w:t>
-            </w:r>
-          </w:p>
-        </w:tc>
-        <w:tc>
-          <w:tcPr>
-            <w:tcW w:w="3827" w:type="dxa"/>
-            <w:tcBorders>
-              <w:top w:val="nil"/>
-              <w:left w:val="nil"/>
-              <w:bottom w:val="single" w:sz="4" w:space="0" w:color="auto"/>
-              <w:right w:val="single" w:sz="4" w:space="0" w:color="auto"/>
-            </w:tcBorders>
-            <w:shd w:val="clear" w:color="auto" w:fill="auto"/>
-            <w:noWrap/>
-            <w:vAlign w:val="center"/>
-            <w:hideMark/>
-          </w:tcPr>
-          <w:p>
-            <w:pPr>
-              <w:spacing w:after="0" w:line="240" w:lineRule="auto"/>
-              <w:jc w:val="center"/>
-              <w:rPr>
-                <w:rFonts w:ascii="Segoe UI" w:eastAsia="Times New Roman" w:hAnsi="Segoe UI" w:cs="Segoe UI"/>
-                <w:color w:val="000000"/>
-                <w:sz w:val="20"/>
-                <w:szCs w:val="20"/>
-                <w:lang w:eastAsia="es-ES"/>
-              </w:rPr>
-            </w:pPr>
-            <w:r>
-              <w:rPr>
-                <w:rFonts w:ascii="Segoe UI" w:eastAsia="Times New Roman" w:hAnsi="Segoe UI" w:cs="Segoe UI"/>
-                <w:color w:val="000000"/>
-                <w:sz w:val="20"/>
-                <w:szCs w:val="20"/>
-                <w:lang w:eastAsia="es-ES"/>
-              </w:rPr>
-              <w:t> </w:t>
-            </w:r>
-            <w:hyperlink r:id="rId13" w:history="1">
-              <w:r>
-                <w:rPr>
-                  <w:rFonts w:ascii="Segoe UI" w:eastAsia="Times New Roman" w:hAnsi="Segoe UI" w:cs="Segoe UI"/>
-                  <w:color w:val="000000"/>
-                  <w:sz w:val="20"/>
-                  <w:szCs w:val="20"/>
-                  <w:lang w:eastAsia="es-ES"/>
-                </w:rPr>
-                <w:t>formalizacion.apple@gestinova99.es</w:t>
-              </w:r>
-            </w:hyperlink>
-          </w:p>
-        </w:tc>
-      </w:tr>
-      <w:tr>
-        <w:trPr>
-          <w:trHeight w:val="288"/>
-        </w:trPr>
-        <w:tc>
-          <w:tcPr>
-            <w:tcW w:w="2268" w:type="dxa"/>
-            <w:tcBorders>
-              <w:top w:val="nil"/>
-              <w:left w:val="single" w:sz="4" w:space="0" w:color="auto"/>
-              <w:bottom w:val="single" w:sz="4" w:space="0" w:color="auto"/>
-              <w:right w:val="single" w:sz="4" w:space="0" w:color="auto"/>
-            </w:tcBorders>
-            <w:shd w:val="clear" w:color="auto" w:fill="auto"/>
-            <w:noWrap/>
-            <w:vAlign w:val="center"/>
-            <w:hideMark/>
-          </w:tcPr>
-          <w:p>
-            <w:pPr>
-              <w:spacing w:after="0" w:line="240" w:lineRule="auto"/>
-              <w:jc w:val="center"/>
-              <w:rPr>
-                <w:rFonts w:ascii="Calibri" w:eastAsia="Times New Roman" w:hAnsi="Calibri" w:cs="Calibri"/>
-                <w:color w:val="000000"/>
-                <w:lang w:eastAsia="es-ES"/>
-              </w:rPr>
-            </w:pPr>
-            <w:r>
-              <w:rPr>
-                <w:rFonts w:ascii="Calibri" w:eastAsia="Times New Roman" w:hAnsi="Calibri" w:cs="Calibri"/>
-                <w:color w:val="000000"/>
-                <w:lang w:eastAsia="es-ES"/>
-              </w:rPr>
-              <w:t>MADRID</w:t>
-            </w:r>
-          </w:p>
-        </w:tc>
-        <w:tc>
-          <w:tcPr>
-            <w:tcW w:w="1985" w:type="dxa"/>
-            <w:tcBorders>
-              <w:top w:val="nil"/>
-              <w:left w:val="nil"/>
-              <w:bottom w:val="single" w:sz="4" w:space="0" w:color="auto"/>
-              <w:right w:val="single" w:sz="4" w:space="0" w:color="auto"/>
-            </w:tcBorders>
-            <w:shd w:val="clear" w:color="auto" w:fill="auto"/>
-            <w:noWrap/>
-            <w:vAlign w:val="center"/>
-            <w:hideMark/>
-          </w:tcPr>
-          <w:p>
-            <w:pPr>
-              <w:spacing w:after="0" w:line="240" w:lineRule="auto"/>
-              <w:jc w:val="center"/>
-              <w:rPr>
-                <w:rFonts w:ascii="Calibri" w:eastAsia="Times New Roman" w:hAnsi="Calibri" w:cs="Calibri"/>
-                <w:color w:val="000000"/>
-                <w:lang w:eastAsia="es-ES"/>
-              </w:rPr>
-            </w:pPr>
-            <w:r>
-              <w:rPr>
-                <w:rFonts w:ascii="Calibri" w:eastAsia="Times New Roman" w:hAnsi="Calibri" w:cs="Calibri"/>
-                <w:color w:val="000000"/>
-                <w:lang w:eastAsia="es-ES"/>
-              </w:rPr>
-              <w:t>GESTINOVA99</w:t>
-            </w:r>
-          </w:p>
-        </w:tc>
-        <w:tc>
-          <w:tcPr>
-            <w:tcW w:w="3827" w:type="dxa"/>
-            <w:tcBorders>
-              <w:top w:val="nil"/>
-              <w:left w:val="nil"/>
-              <w:bottom w:val="single" w:sz="4" w:space="0" w:color="auto"/>
-              <w:right w:val="single" w:sz="4" w:space="0" w:color="auto"/>
-            </w:tcBorders>
-            <w:shd w:val="clear" w:color="auto" w:fill="auto"/>
-            <w:noWrap/>
-            <w:vAlign w:val="center"/>
-            <w:hideMark/>
-          </w:tcPr>
-          <w:p>
-            <w:pPr>
-              <w:spacing w:after="0" w:line="240" w:lineRule="auto"/>
-              <w:jc w:val="center"/>
-              <w:rPr>
-                <w:rFonts w:ascii="Segoe UI" w:eastAsia="Times New Roman" w:hAnsi="Segoe UI" w:cs="Segoe UI"/>
-                <w:color w:val="000000"/>
-                <w:sz w:val="20"/>
-                <w:szCs w:val="20"/>
-                <w:lang w:eastAsia="es-ES"/>
-              </w:rPr>
-            </w:pPr>
-            <w:hyperlink r:id="rId14" w:history="1">
-              <w:r>
-                <w:rPr>
-                  <w:rFonts w:ascii="Segoe UI" w:eastAsia="Times New Roman" w:hAnsi="Segoe UI" w:cs="Segoe UI"/>
-                  <w:color w:val="000000"/>
-                  <w:sz w:val="20"/>
-                  <w:szCs w:val="20"/>
-                  <w:lang w:eastAsia="es-ES"/>
-                </w:rPr>
-                <w:t>formalizacion.apple@gestinova99.es</w:t>
-              </w:r>
-            </w:hyperlink>
-            <w:r>
-              <w:rPr>
-                <w:rFonts w:ascii="Segoe UI" w:eastAsia="Times New Roman" w:hAnsi="Segoe UI" w:cs="Segoe UI"/>
-                <w:color w:val="000000"/>
-                <w:sz w:val="20"/>
-                <w:szCs w:val="20"/>
-                <w:lang w:eastAsia="es-ES"/>
-              </w:rPr>
-              <w:t> </w:t>
-            </w:r>
-          </w:p>
-        </w:tc>
-      </w:tr>
-      <w:tr>
-        <w:trPr>
-          <w:trHeight w:val="300"/>
-        </w:trPr>
-        <w:tc>
-          <w:tcPr>
-            <w:tcW w:w="2268" w:type="dxa"/>
-            <w:tcBorders>
-              <w:top w:val="nil"/>
-              <w:left w:val="single" w:sz="4" w:space="0" w:color="auto"/>
-              <w:bottom w:val="single" w:sz="4" w:space="0" w:color="auto"/>
-              <w:right w:val="single" w:sz="4" w:space="0" w:color="auto"/>
-            </w:tcBorders>
-            <w:shd w:val="clear" w:color="auto" w:fill="auto"/>
-            <w:noWrap/>
-            <w:vAlign w:val="center"/>
-            <w:hideMark/>
-          </w:tcPr>
-          <w:p>
-            <w:pPr>
-              <w:spacing w:after="0" w:line="240" w:lineRule="auto"/>
-              <w:jc w:val="center"/>
-              <w:rPr>
-                <w:rFonts w:ascii="Calibri" w:eastAsia="Times New Roman" w:hAnsi="Calibri" w:cs="Calibri"/>
-                <w:color w:val="000000"/>
-                <w:lang w:eastAsia="es-ES"/>
-              </w:rPr>
-            </w:pPr>
-            <w:r>
-              <w:rPr>
-                <w:rFonts w:ascii="Calibri" w:eastAsia="Times New Roman" w:hAnsi="Calibri" w:cs="Calibri"/>
-                <w:color w:val="000000"/>
-                <w:lang w:eastAsia="es-ES"/>
-              </w:rPr>
-              <w:t>ANDALUCIA</w:t>
-            </w:r>
-          </w:p>
-        </w:tc>
-        <w:tc>
-          <w:tcPr>
-            <w:tcW w:w="1985" w:type="dxa"/>
-            <w:tcBorders>
-              <w:top w:val="nil"/>
-              <w:left w:val="nil"/>
-              <w:bottom w:val="single" w:sz="4" w:space="0" w:color="auto"/>
-              <w:right w:val="single" w:sz="4" w:space="0" w:color="auto"/>
-            </w:tcBorders>
-            <w:shd w:val="clear" w:color="auto" w:fill="auto"/>
-            <w:noWrap/>
-            <w:vAlign w:val="center"/>
-            <w:hideMark/>
-          </w:tcPr>
-          <w:p>
-            <w:pPr>
-              <w:spacing w:after="0" w:line="240" w:lineRule="auto"/>
-              <w:jc w:val="center"/>
-              <w:rPr>
-                <w:rFonts w:ascii="Calibri" w:eastAsia="Times New Roman" w:hAnsi="Calibri" w:cs="Calibri"/>
-                <w:color w:val="000000"/>
-                <w:lang w:eastAsia="es-ES"/>
-              </w:rPr>
-            </w:pPr>
-            <w:r>
-              <w:rPr>
-                <w:rFonts w:ascii="Calibri" w:eastAsia="Times New Roman" w:hAnsi="Calibri" w:cs="Calibri"/>
-                <w:color w:val="000000"/>
-                <w:lang w:eastAsia="es-ES"/>
-              </w:rPr>
-              <w:t>MEDITERRANEO</w:t>
-            </w:r>
-          </w:p>
-        </w:tc>
-        <w:tc>
-          <w:tcPr>
-            <w:tcW w:w="3827" w:type="dxa"/>
-            <w:tcBorders>
-              <w:top w:val="nil"/>
-              <w:left w:val="nil"/>
-              <w:bottom w:val="single" w:sz="4" w:space="0" w:color="auto"/>
-              <w:right w:val="single" w:sz="4" w:space="0" w:color="auto"/>
-            </w:tcBorders>
-            <w:shd w:val="clear" w:color="auto" w:fill="auto"/>
-            <w:noWrap/>
-            <w:vAlign w:val="center"/>
-            <w:hideMark/>
-          </w:tcPr>
-          <w:p>
-            <w:pPr>
-              <w:spacing w:after="0" w:line="240" w:lineRule="auto"/>
-              <w:jc w:val="center"/>
-              <w:rPr>
-                <w:rFonts w:ascii="Segoe UI" w:eastAsia="Times New Roman" w:hAnsi="Segoe UI" w:cs="Segoe UI"/>
-                <w:color w:val="000000"/>
-                <w:sz w:val="20"/>
-                <w:szCs w:val="20"/>
-                <w:lang w:eastAsia="es-ES"/>
-              </w:rPr>
-            </w:pPr>
-            <w:hyperlink r:id="rId15" w:history="1">
-              <w:r>
-                <w:rPr>
-                  <w:rFonts w:ascii="Segoe UI" w:eastAsia="Times New Roman" w:hAnsi="Segoe UI" w:cs="Segoe UI"/>
-                  <w:color w:val="000000"/>
-                  <w:sz w:val="20"/>
-                  <w:szCs w:val="20"/>
-                  <w:lang w:eastAsia="es-ES"/>
-                </w:rPr>
-                <w:t>gestorias@mediterraneoglobal.es</w:t>
-              </w:r>
-            </w:hyperlink>
-          </w:p>
-        </w:tc>
-      </w:tr>
-      <w:tr>
-        <w:trPr>
-          <w:trHeight w:val="300"/>
-        </w:trPr>
-        <w:tc>
-          <w:tcPr>
-            <w:tcW w:w="2268" w:type="dxa"/>
-            <w:tcBorders>
-              <w:top w:val="nil"/>
-              <w:left w:val="single" w:sz="4" w:space="0" w:color="auto"/>
-              <w:bottom w:val="single" w:sz="4" w:space="0" w:color="auto"/>
-              <w:right w:val="single" w:sz="4" w:space="0" w:color="auto"/>
-            </w:tcBorders>
-            <w:shd w:val="clear" w:color="auto" w:fill="auto"/>
-            <w:noWrap/>
-            <w:vAlign w:val="center"/>
-            <w:hideMark/>
-          </w:tcPr>
-          <w:p>
-            <w:pPr>
-              <w:spacing w:after="0" w:line="240" w:lineRule="auto"/>
-              <w:jc w:val="center"/>
-              <w:rPr>
-                <w:rFonts w:ascii="Calibri" w:eastAsia="Times New Roman" w:hAnsi="Calibri" w:cs="Calibri"/>
-                <w:color w:val="000000"/>
-                <w:lang w:eastAsia="es-ES"/>
-              </w:rPr>
-            </w:pPr>
-            <w:r>
-              <w:rPr>
-                <w:rFonts w:ascii="Calibri" w:eastAsia="Times New Roman" w:hAnsi="Calibri" w:cs="Calibri"/>
-                <w:color w:val="000000"/>
-                <w:lang w:eastAsia="es-ES"/>
-              </w:rPr>
-              <w:t>ARAGÓN</w:t>
-            </w:r>
-          </w:p>
-        </w:tc>
-        <w:tc>
-          <w:tcPr>
-            <w:tcW w:w="1985" w:type="dxa"/>
-            <w:tcBorders>
-              <w:top w:val="nil"/>
-              <w:left w:val="nil"/>
-              <w:bottom w:val="single" w:sz="4" w:space="0" w:color="auto"/>
-              <w:right w:val="single" w:sz="4" w:space="0" w:color="auto"/>
-            </w:tcBorders>
-            <w:shd w:val="clear" w:color="auto" w:fill="auto"/>
-            <w:noWrap/>
-            <w:vAlign w:val="center"/>
-            <w:hideMark/>
-          </w:tcPr>
-          <w:p>
-            <w:pPr>
-              <w:spacing w:after="0" w:line="240" w:lineRule="auto"/>
-              <w:jc w:val="center"/>
-              <w:rPr>
-                <w:rFonts w:ascii="Calibri" w:eastAsia="Times New Roman" w:hAnsi="Calibri" w:cs="Calibri"/>
-                <w:color w:val="000000"/>
-                <w:lang w:eastAsia="es-ES"/>
-              </w:rPr>
-            </w:pPr>
-            <w:r>
-              <w:rPr>
-                <w:rFonts w:ascii="Calibri" w:eastAsia="Times New Roman" w:hAnsi="Calibri" w:cs="Calibri"/>
-                <w:color w:val="000000"/>
-                <w:lang w:eastAsia="es-ES"/>
-              </w:rPr>
-              <w:t>MEDITERRANEO</w:t>
-            </w:r>
-          </w:p>
-        </w:tc>
-        <w:tc>
-          <w:tcPr>
-            <w:tcW w:w="3827" w:type="dxa"/>
-            <w:tcBorders>
-              <w:top w:val="nil"/>
-              <w:left w:val="nil"/>
-              <w:bottom w:val="single" w:sz="4" w:space="0" w:color="auto"/>
-              <w:right w:val="single" w:sz="4" w:space="0" w:color="auto"/>
-            </w:tcBorders>
-            <w:shd w:val="clear" w:color="auto" w:fill="auto"/>
-            <w:noWrap/>
-            <w:vAlign w:val="center"/>
-            <w:hideMark/>
-          </w:tcPr>
-          <w:p>
-            <w:pPr>
-              <w:spacing w:after="0" w:line="240" w:lineRule="auto"/>
-              <w:jc w:val="center"/>
-              <w:rPr>
-                <w:rFonts w:ascii="Segoe UI" w:eastAsia="Times New Roman" w:hAnsi="Segoe UI" w:cs="Segoe UI"/>
-                <w:color w:val="000000"/>
-                <w:sz w:val="20"/>
-                <w:szCs w:val="20"/>
-                <w:lang w:eastAsia="es-ES"/>
-              </w:rPr>
-            </w:pPr>
-            <w:hyperlink r:id="rId16" w:history="1">
-              <w:r>
-                <w:rPr>
-                  <w:rFonts w:ascii="Segoe UI" w:eastAsia="Times New Roman" w:hAnsi="Segoe UI" w:cs="Segoe UI"/>
-                  <w:color w:val="000000"/>
-                  <w:sz w:val="20"/>
-                  <w:szCs w:val="20"/>
-                  <w:lang w:eastAsia="es-ES"/>
-                </w:rPr>
-                <w:t>gestorias@mediterraneoglobal.es</w:t>
-              </w:r>
-            </w:hyperlink>
-          </w:p>
-        </w:tc>
-      </w:tr>
-      <w:tr>
-        <w:trPr>
-          <w:trHeight w:val="300"/>
-        </w:trPr>
-        <w:tc>
-          <w:tcPr>
-            <w:tcW w:w="2268" w:type="dxa"/>
-            <w:tcBorders>
-              <w:top w:val="nil"/>
-              <w:left w:val="single" w:sz="4" w:space="0" w:color="auto"/>
-              <w:bottom w:val="single" w:sz="4" w:space="0" w:color="auto"/>
-              <w:right w:val="single" w:sz="4" w:space="0" w:color="auto"/>
-            </w:tcBorders>
-            <w:shd w:val="clear" w:color="auto" w:fill="auto"/>
-            <w:noWrap/>
-            <w:vAlign w:val="center"/>
-            <w:hideMark/>
-          </w:tcPr>
-          <w:p>
-            <w:pPr>
-              <w:spacing w:after="0" w:line="240" w:lineRule="auto"/>
-              <w:jc w:val="center"/>
-              <w:rPr>
-                <w:rFonts w:ascii="Calibri" w:eastAsia="Times New Roman" w:hAnsi="Calibri" w:cs="Calibri"/>
-                <w:color w:val="000000"/>
-                <w:lang w:eastAsia="es-ES"/>
-              </w:rPr>
-            </w:pPr>
-            <w:r>
-              <w:rPr>
-                <w:rFonts w:ascii="Calibri" w:eastAsia="Times New Roman" w:hAnsi="Calibri" w:cs="Calibri"/>
-                <w:color w:val="000000"/>
-                <w:lang w:eastAsia="es-ES"/>
-              </w:rPr>
-              <w:t>EXTREMADURA</w:t>
-            </w:r>
-          </w:p>
-        </w:tc>
-        <w:tc>
-          <w:tcPr>
-            <w:tcW w:w="1985" w:type="dxa"/>
-            <w:tcBorders>
-              <w:top w:val="nil"/>
-              <w:left w:val="nil"/>
-              <w:bottom w:val="single" w:sz="4" w:space="0" w:color="auto"/>
-              <w:right w:val="single" w:sz="4" w:space="0" w:color="auto"/>
-            </w:tcBorders>
-            <w:shd w:val="clear" w:color="auto" w:fill="auto"/>
-            <w:noWrap/>
-            <w:vAlign w:val="center"/>
-            <w:hideMark/>
-          </w:tcPr>
-          <w:p>
-            <w:pPr>
-              <w:spacing w:after="0" w:line="240" w:lineRule="auto"/>
-              <w:jc w:val="center"/>
-              <w:rPr>
-                <w:rFonts w:ascii="Calibri" w:eastAsia="Times New Roman" w:hAnsi="Calibri" w:cs="Calibri"/>
-                <w:color w:val="000000"/>
-                <w:lang w:eastAsia="es-ES"/>
-              </w:rPr>
-            </w:pPr>
-            <w:r>
-              <w:rPr>
-                <w:rFonts w:ascii="Calibri" w:eastAsia="Times New Roman" w:hAnsi="Calibri" w:cs="Calibri"/>
-                <w:color w:val="000000"/>
-                <w:lang w:eastAsia="es-ES"/>
-              </w:rPr>
-              <w:t>MEDITERRANEO</w:t>
-            </w:r>
-          </w:p>
-        </w:tc>
-        <w:tc>
-          <w:tcPr>
-            <w:tcW w:w="3827" w:type="dxa"/>
-            <w:tcBorders>
-              <w:top w:val="nil"/>
-              <w:left w:val="nil"/>
-              <w:bottom w:val="single" w:sz="4" w:space="0" w:color="auto"/>
-              <w:right w:val="single" w:sz="4" w:space="0" w:color="auto"/>
-            </w:tcBorders>
-            <w:shd w:val="clear" w:color="auto" w:fill="auto"/>
-            <w:noWrap/>
-            <w:vAlign w:val="center"/>
-            <w:hideMark/>
-          </w:tcPr>
-          <w:p>
-            <w:pPr>
-              <w:spacing w:after="0" w:line="240" w:lineRule="auto"/>
-              <w:jc w:val="center"/>
-              <w:rPr>
-                <w:rFonts w:ascii="Segoe UI" w:eastAsia="Times New Roman" w:hAnsi="Segoe UI" w:cs="Segoe UI"/>
-                <w:color w:val="000000"/>
-                <w:sz w:val="20"/>
-                <w:szCs w:val="20"/>
-                <w:lang w:eastAsia="es-ES"/>
-              </w:rPr>
-            </w:pPr>
-            <w:hyperlink r:id="rId17" w:history="1">
-              <w:r>
-                <w:rPr>
-                  <w:rFonts w:ascii="Segoe UI" w:eastAsia="Times New Roman" w:hAnsi="Segoe UI" w:cs="Segoe UI"/>
-                  <w:color w:val="000000"/>
-                  <w:sz w:val="20"/>
-                  <w:szCs w:val="20"/>
-                  <w:lang w:eastAsia="es-ES"/>
-                </w:rPr>
-                <w:t>gestorias@mediterraneoglobal.es</w:t>
-              </w:r>
-            </w:hyperlink>
-          </w:p>
-        </w:tc>
-      </w:tr>
-      <w:tr>
-        <w:trPr>
-          <w:trHeight w:val="300"/>
-        </w:trPr>
-        <w:tc>
-          <w:tcPr>
-            <w:tcW w:w="2268" w:type="dxa"/>
-            <w:tcBorders>
-              <w:top w:val="nil"/>
-              <w:left w:val="single" w:sz="4" w:space="0" w:color="auto"/>
-              <w:bottom w:val="single" w:sz="4" w:space="0" w:color="auto"/>
-              <w:right w:val="single" w:sz="4" w:space="0" w:color="auto"/>
-            </w:tcBorders>
-            <w:shd w:val="clear" w:color="auto" w:fill="auto"/>
-            <w:noWrap/>
-            <w:vAlign w:val="center"/>
-            <w:hideMark/>
-          </w:tcPr>
-          <w:p>
-            <w:pPr>
-              <w:spacing w:after="0" w:line="240" w:lineRule="auto"/>
-              <w:jc w:val="center"/>
-              <w:rPr>
-                <w:rFonts w:ascii="Calibri" w:eastAsia="Times New Roman" w:hAnsi="Calibri" w:cs="Calibri"/>
-                <w:color w:val="000000"/>
-                <w:lang w:eastAsia="es-ES"/>
-              </w:rPr>
-            </w:pPr>
-            <w:r>
-              <w:rPr>
-                <w:rFonts w:ascii="Calibri" w:eastAsia="Times New Roman" w:hAnsi="Calibri" w:cs="Calibri"/>
-                <w:color w:val="000000"/>
-                <w:lang w:eastAsia="es-ES"/>
-              </w:rPr>
-              <w:t>MURICA</w:t>
-            </w:r>
-          </w:p>
-        </w:tc>
-        <w:tc>
-          <w:tcPr>
-            <w:tcW w:w="1985" w:type="dxa"/>
-            <w:tcBorders>
-              <w:top w:val="nil"/>
-              <w:left w:val="nil"/>
-              <w:bottom w:val="single" w:sz="4" w:space="0" w:color="auto"/>
-              <w:right w:val="single" w:sz="4" w:space="0" w:color="auto"/>
-            </w:tcBorders>
-            <w:shd w:val="clear" w:color="auto" w:fill="auto"/>
-            <w:noWrap/>
-            <w:vAlign w:val="center"/>
-            <w:hideMark/>
-          </w:tcPr>
-          <w:p>
-            <w:pPr>
-              <w:spacing w:after="0" w:line="240" w:lineRule="auto"/>
-              <w:jc w:val="center"/>
-              <w:rPr>
-                <w:rFonts w:ascii="Calibri" w:eastAsia="Times New Roman" w:hAnsi="Calibri" w:cs="Calibri"/>
-                <w:color w:val="000000"/>
-                <w:lang w:eastAsia="es-ES"/>
-              </w:rPr>
-            </w:pPr>
-            <w:r>
-              <w:rPr>
-                <w:rFonts w:ascii="Calibri" w:eastAsia="Times New Roman" w:hAnsi="Calibri" w:cs="Calibri"/>
-                <w:color w:val="000000"/>
-                <w:lang w:eastAsia="es-ES"/>
-              </w:rPr>
-              <w:t>MEDITERRANEO</w:t>
-            </w:r>
-          </w:p>
-        </w:tc>
-        <w:tc>
-          <w:tcPr>
-            <w:tcW w:w="3827" w:type="dxa"/>
-            <w:tcBorders>
-              <w:top w:val="nil"/>
-              <w:left w:val="nil"/>
-              <w:bottom w:val="single" w:sz="4" w:space="0" w:color="auto"/>
-              <w:right w:val="single" w:sz="4" w:space="0" w:color="auto"/>
-            </w:tcBorders>
-            <w:shd w:val="clear" w:color="auto" w:fill="auto"/>
-            <w:noWrap/>
-            <w:vAlign w:val="center"/>
-            <w:hideMark/>
-          </w:tcPr>
-          <w:p>
-            <w:pPr>
-              <w:spacing w:after="0" w:line="240" w:lineRule="auto"/>
-              <w:jc w:val="center"/>
-              <w:rPr>
-                <w:rFonts w:ascii="Segoe UI" w:eastAsia="Times New Roman" w:hAnsi="Segoe UI" w:cs="Segoe UI"/>
-                <w:color w:val="000000"/>
-                <w:sz w:val="20"/>
-                <w:szCs w:val="20"/>
-                <w:lang w:eastAsia="es-ES"/>
-              </w:rPr>
-            </w:pPr>
-            <w:hyperlink r:id="rId18" w:history="1">
-              <w:r>
-                <w:rPr>
-                  <w:rFonts w:ascii="Segoe UI" w:eastAsia="Times New Roman" w:hAnsi="Segoe UI" w:cs="Segoe UI"/>
-                  <w:color w:val="000000"/>
-                  <w:sz w:val="20"/>
-                  <w:szCs w:val="20"/>
-                  <w:lang w:eastAsia="es-ES"/>
-                </w:rPr>
-                <w:t>gestorias@mediterraneoglobal.es</w:t>
-              </w:r>
-            </w:hyperlink>
-          </w:p>
-        </w:tc>
-      </w:tr>
-      <w:tr>
-        <w:trPr>
-          <w:trHeight w:val="300"/>
-        </w:trPr>
-        <w:tc>
-          <w:tcPr>
-            <w:tcW w:w="2268" w:type="dxa"/>
-            <w:tcBorders>
-              <w:top w:val="nil"/>
-              <w:left w:val="single" w:sz="4" w:space="0" w:color="auto"/>
-              <w:bottom w:val="single" w:sz="4" w:space="0" w:color="auto"/>
-              <w:right w:val="single" w:sz="4" w:space="0" w:color="auto"/>
-            </w:tcBorders>
-            <w:shd w:val="clear" w:color="auto" w:fill="auto"/>
-            <w:noWrap/>
-            <w:vAlign w:val="center"/>
-            <w:hideMark/>
-          </w:tcPr>
-          <w:p>
-            <w:pPr>
-              <w:spacing w:after="0" w:line="240" w:lineRule="auto"/>
-              <w:jc w:val="center"/>
-              <w:rPr>
-                <w:rFonts w:ascii="Calibri" w:eastAsia="Times New Roman" w:hAnsi="Calibri" w:cs="Calibri"/>
-                <w:color w:val="000000"/>
-                <w:lang w:eastAsia="es-ES"/>
-              </w:rPr>
-            </w:pPr>
-            <w:r>
-              <w:rPr>
-                <w:rFonts w:ascii="Calibri" w:eastAsia="Times New Roman" w:hAnsi="Calibri" w:cs="Calibri"/>
-                <w:color w:val="000000"/>
-                <w:lang w:eastAsia="es-ES"/>
-              </w:rPr>
-              <w:t>NAVARRA</w:t>
-            </w:r>
-          </w:p>
-        </w:tc>
-        <w:tc>
-          <w:tcPr>
-            <w:tcW w:w="1985" w:type="dxa"/>
-            <w:tcBorders>
-              <w:top w:val="nil"/>
-              <w:left w:val="nil"/>
-              <w:bottom w:val="single" w:sz="4" w:space="0" w:color="auto"/>
-              <w:right w:val="single" w:sz="4" w:space="0" w:color="auto"/>
-            </w:tcBorders>
-            <w:shd w:val="clear" w:color="auto" w:fill="auto"/>
-            <w:noWrap/>
-            <w:vAlign w:val="center"/>
-            <w:hideMark/>
-          </w:tcPr>
-          <w:p>
-            <w:pPr>
-              <w:spacing w:after="0" w:line="240" w:lineRule="auto"/>
-              <w:jc w:val="center"/>
-              <w:rPr>
-                <w:rFonts w:ascii="Calibri" w:eastAsia="Times New Roman" w:hAnsi="Calibri" w:cs="Calibri"/>
-                <w:color w:val="000000"/>
-                <w:lang w:eastAsia="es-ES"/>
-              </w:rPr>
-            </w:pPr>
-            <w:r>
-              <w:rPr>
-                <w:rFonts w:ascii="Calibri" w:eastAsia="Times New Roman" w:hAnsi="Calibri" w:cs="Calibri"/>
-                <w:color w:val="000000"/>
-                <w:lang w:eastAsia="es-ES"/>
-              </w:rPr>
-              <w:t>MEDITERRANEO</w:t>
-            </w:r>
-          </w:p>
-        </w:tc>
-        <w:tc>
-          <w:tcPr>
-            <w:tcW w:w="3827" w:type="dxa"/>
-            <w:tcBorders>
-              <w:top w:val="nil"/>
-              <w:left w:val="nil"/>
-              <w:bottom w:val="single" w:sz="4" w:space="0" w:color="auto"/>
-              <w:right w:val="single" w:sz="4" w:space="0" w:color="auto"/>
-            </w:tcBorders>
-            <w:shd w:val="clear" w:color="auto" w:fill="auto"/>
-            <w:noWrap/>
-            <w:vAlign w:val="center"/>
-            <w:hideMark/>
-          </w:tcPr>
-          <w:p>
-            <w:pPr>
-              <w:spacing w:after="0" w:line="240" w:lineRule="auto"/>
-              <w:jc w:val="center"/>
-              <w:rPr>
-                <w:rFonts w:ascii="Segoe UI" w:eastAsia="Times New Roman" w:hAnsi="Segoe UI" w:cs="Segoe UI"/>
-                <w:color w:val="000000"/>
-                <w:sz w:val="20"/>
-                <w:szCs w:val="20"/>
-                <w:lang w:eastAsia="es-ES"/>
-              </w:rPr>
-            </w:pPr>
-            <w:hyperlink r:id="rId19" w:history="1">
-              <w:r>
-                <w:rPr>
-                  <w:rFonts w:ascii="Segoe UI" w:eastAsia="Times New Roman" w:hAnsi="Segoe UI" w:cs="Segoe UI"/>
-                  <w:color w:val="000000"/>
-                  <w:sz w:val="20"/>
-                  <w:szCs w:val="20"/>
-                  <w:lang w:eastAsia="es-ES"/>
-                </w:rPr>
-                <w:t>gestorias@mediterraneoglobal.es</w:t>
-              </w:r>
-            </w:hyperlink>
-          </w:p>
-        </w:tc>
-      </w:tr>
-      <w:tr>
-        <w:trPr>
-          <w:trHeight w:val="300"/>
-        </w:trPr>
-        <w:tc>
-          <w:tcPr>
-            <w:tcW w:w="2268" w:type="dxa"/>
-            <w:tcBorders>
-              <w:top w:val="nil"/>
-              <w:left w:val="single" w:sz="4" w:space="0" w:color="auto"/>
-              <w:bottom w:val="single" w:sz="4" w:space="0" w:color="auto"/>
-              <w:right w:val="single" w:sz="4" w:space="0" w:color="auto"/>
-            </w:tcBorders>
-            <w:shd w:val="clear" w:color="auto" w:fill="auto"/>
-            <w:noWrap/>
-            <w:vAlign w:val="center"/>
-            <w:hideMark/>
-          </w:tcPr>
-          <w:p>
-            <w:pPr>
-              <w:spacing w:after="0" w:line="240" w:lineRule="auto"/>
-              <w:jc w:val="center"/>
-              <w:rPr>
-                <w:rFonts w:ascii="Calibri" w:eastAsia="Times New Roman" w:hAnsi="Calibri" w:cs="Calibri"/>
-                <w:color w:val="000000"/>
-                <w:lang w:eastAsia="es-ES"/>
-              </w:rPr>
-            </w:pPr>
-            <w:r>
-              <w:rPr>
-                <w:rFonts w:ascii="Calibri" w:eastAsia="Times New Roman" w:hAnsi="Calibri" w:cs="Calibri"/>
-                <w:color w:val="000000"/>
-                <w:lang w:eastAsia="es-ES"/>
-              </w:rPr>
-              <w:t>ASTURIAS</w:t>
-            </w:r>
-          </w:p>
-        </w:tc>
-        <w:tc>
-          <w:tcPr>
-            <w:tcW w:w="1985" w:type="dxa"/>
-            <w:tcBorders>
-              <w:top w:val="nil"/>
-              <w:left w:val="nil"/>
-              <w:bottom w:val="single" w:sz="4" w:space="0" w:color="auto"/>
-              <w:right w:val="single" w:sz="4" w:space="0" w:color="auto"/>
-            </w:tcBorders>
-            <w:shd w:val="clear" w:color="auto" w:fill="auto"/>
-            <w:noWrap/>
-            <w:vAlign w:val="center"/>
-            <w:hideMark/>
-          </w:tcPr>
-          <w:p>
-            <w:pPr>
-              <w:spacing w:after="0" w:line="240" w:lineRule="auto"/>
-              <w:jc w:val="center"/>
-              <w:rPr>
-                <w:rFonts w:ascii="Calibri" w:eastAsia="Times New Roman" w:hAnsi="Calibri" w:cs="Calibri"/>
-                <w:color w:val="000000"/>
-                <w:lang w:eastAsia="es-ES"/>
-              </w:rPr>
-            </w:pPr>
-            <w:r>
-              <w:rPr>
-                <w:rFonts w:ascii="Calibri" w:eastAsia="Times New Roman" w:hAnsi="Calibri" w:cs="Calibri"/>
-                <w:color w:val="000000"/>
-                <w:lang w:eastAsia="es-ES"/>
-              </w:rPr>
-              <w:t>OGF</w:t>
-            </w:r>
-          </w:p>
-        </w:tc>
-        <w:tc>
-          <w:tcPr>
-            <w:tcW w:w="3827" w:type="dxa"/>
-            <w:tcBorders>
-              <w:top w:val="nil"/>
-              <w:left w:val="nil"/>
-              <w:bottom w:val="single" w:sz="4" w:space="0" w:color="auto"/>
-              <w:right w:val="single" w:sz="4" w:space="0" w:color="auto"/>
-            </w:tcBorders>
-            <w:shd w:val="clear" w:color="auto" w:fill="auto"/>
-            <w:noWrap/>
-            <w:vAlign w:val="center"/>
-            <w:hideMark/>
-          </w:tcPr>
-          <w:p>
-            <w:pPr>
-              <w:spacing w:after="0" w:line="240" w:lineRule="auto"/>
-              <w:jc w:val="center"/>
-              <w:rPr>
-                <w:rFonts w:ascii="Segoe UI" w:eastAsia="Times New Roman" w:hAnsi="Segoe UI" w:cs="Segoe UI"/>
-                <w:color w:val="000000"/>
-                <w:sz w:val="20"/>
-                <w:szCs w:val="20"/>
-                <w:lang w:eastAsia="es-ES"/>
-              </w:rPr>
-            </w:pPr>
-            <w:r>
-              <w:rPr>
-                <w:rFonts w:ascii="Segoe UI" w:eastAsia="Times New Roman" w:hAnsi="Segoe UI" w:cs="Segoe UI"/>
-                <w:color w:val="000000"/>
-                <w:sz w:val="20"/>
-                <w:szCs w:val="20"/>
-                <w:lang w:eastAsia="es-ES"/>
-              </w:rPr>
-              <w:t>formalizacion_apple@grupogf.es</w:t>
-            </w:r>
-          </w:p>
-        </w:tc>
-      </w:tr>
-      <w:tr>
-        <w:trPr>
-          <w:trHeight w:val="300"/>
-        </w:trPr>
-        <w:tc>
-          <w:tcPr>
-            <w:tcW w:w="2268" w:type="dxa"/>
-            <w:tcBorders>
-              <w:top w:val="nil"/>
-              <w:left w:val="single" w:sz="4" w:space="0" w:color="auto"/>
-              <w:bottom w:val="single" w:sz="4" w:space="0" w:color="auto"/>
-              <w:right w:val="single" w:sz="4" w:space="0" w:color="auto"/>
-            </w:tcBorders>
-            <w:shd w:val="clear" w:color="auto" w:fill="auto"/>
-            <w:noWrap/>
-            <w:vAlign w:val="center"/>
-            <w:hideMark/>
-          </w:tcPr>
-          <w:p>
-            <w:pPr>
-              <w:spacing w:after="0" w:line="240" w:lineRule="auto"/>
-              <w:jc w:val="center"/>
-              <w:rPr>
-                <w:rFonts w:ascii="Calibri" w:eastAsia="Times New Roman" w:hAnsi="Calibri" w:cs="Calibri"/>
-                <w:color w:val="000000"/>
-                <w:lang w:eastAsia="es-ES"/>
-              </w:rPr>
-            </w:pPr>
-            <w:r>
-              <w:rPr>
-                <w:rFonts w:ascii="Calibri" w:eastAsia="Times New Roman" w:hAnsi="Calibri" w:cs="Calibri"/>
-                <w:color w:val="000000"/>
-                <w:lang w:eastAsia="es-ES"/>
-              </w:rPr>
-              <w:t>BALEARES</w:t>
-            </w:r>
-          </w:p>
-        </w:tc>
-        <w:tc>
-          <w:tcPr>
-            <w:tcW w:w="1985" w:type="dxa"/>
-            <w:tcBorders>
-              <w:top w:val="nil"/>
-              <w:left w:val="nil"/>
-              <w:bottom w:val="single" w:sz="4" w:space="0" w:color="auto"/>
-              <w:right w:val="single" w:sz="4" w:space="0" w:color="auto"/>
-            </w:tcBorders>
-            <w:shd w:val="clear" w:color="auto" w:fill="auto"/>
-            <w:noWrap/>
-            <w:vAlign w:val="center"/>
-            <w:hideMark/>
-          </w:tcPr>
-          <w:p>
-            <w:pPr>
-              <w:spacing w:after="0" w:line="240" w:lineRule="auto"/>
-              <w:jc w:val="center"/>
-              <w:rPr>
-                <w:rFonts w:ascii="Calibri" w:eastAsia="Times New Roman" w:hAnsi="Calibri" w:cs="Calibri"/>
-                <w:color w:val="000000"/>
-                <w:lang w:eastAsia="es-ES"/>
-              </w:rPr>
-            </w:pPr>
-            <w:r>
-              <w:rPr>
-                <w:rFonts w:ascii="Calibri" w:eastAsia="Times New Roman" w:hAnsi="Calibri" w:cs="Calibri"/>
-                <w:color w:val="000000"/>
-                <w:lang w:eastAsia="es-ES"/>
-              </w:rPr>
-              <w:t>OGF</w:t>
-            </w:r>
-          </w:p>
-        </w:tc>
-        <w:tc>
-          <w:tcPr>
-            <w:tcW w:w="3827" w:type="dxa"/>
-            <w:tcBorders>
-              <w:top w:val="nil"/>
-              <w:left w:val="nil"/>
-              <w:bottom w:val="single" w:sz="4" w:space="0" w:color="auto"/>
-              <w:right w:val="single" w:sz="4" w:space="0" w:color="auto"/>
-            </w:tcBorders>
-            <w:shd w:val="clear" w:color="auto" w:fill="auto"/>
-            <w:noWrap/>
-            <w:vAlign w:val="center"/>
-            <w:hideMark/>
-          </w:tcPr>
-          <w:p>
-            <w:pPr>
-              <w:spacing w:after="0" w:line="240" w:lineRule="auto"/>
-              <w:jc w:val="center"/>
-              <w:rPr>
-                <w:rFonts w:ascii="Segoe UI" w:eastAsia="Times New Roman" w:hAnsi="Segoe UI" w:cs="Segoe UI"/>
-                <w:color w:val="000000"/>
-                <w:sz w:val="20"/>
-                <w:szCs w:val="20"/>
-                <w:lang w:eastAsia="es-ES"/>
-              </w:rPr>
-            </w:pPr>
-            <w:r>
-              <w:rPr>
-                <w:rFonts w:ascii="Segoe UI" w:eastAsia="Times New Roman" w:hAnsi="Segoe UI" w:cs="Segoe UI"/>
-                <w:color w:val="000000"/>
-                <w:sz w:val="20"/>
-                <w:szCs w:val="20"/>
-                <w:lang w:eastAsia="es-ES"/>
-              </w:rPr>
-              <w:t>formalizacion_apple@grupogf.es</w:t>
-            </w:r>
-          </w:p>
-        </w:tc>
-      </w:tr>
-      <w:tr>
-        <w:trPr>
-          <w:trHeight w:val="300"/>
-        </w:trPr>
-        <w:tc>
-          <w:tcPr>
-            <w:tcW w:w="2268" w:type="dxa"/>
-            <w:tcBorders>
-              <w:top w:val="nil"/>
-              <w:left w:val="single" w:sz="4" w:space="0" w:color="auto"/>
-              <w:bottom w:val="single" w:sz="4" w:space="0" w:color="auto"/>
-              <w:right w:val="single" w:sz="4" w:space="0" w:color="auto"/>
-            </w:tcBorders>
-            <w:shd w:val="clear" w:color="auto" w:fill="auto"/>
-            <w:noWrap/>
-            <w:vAlign w:val="center"/>
-            <w:hideMark/>
-          </w:tcPr>
-          <w:p>
-            <w:pPr>
-              <w:spacing w:after="0" w:line="240" w:lineRule="auto"/>
-              <w:jc w:val="center"/>
-              <w:rPr>
-                <w:rFonts w:ascii="Calibri" w:eastAsia="Times New Roman" w:hAnsi="Calibri" w:cs="Calibri"/>
-                <w:color w:val="000000"/>
-                <w:lang w:eastAsia="es-ES"/>
-              </w:rPr>
-            </w:pPr>
-            <w:r>
-              <w:rPr>
-                <w:rFonts w:ascii="Calibri" w:eastAsia="Times New Roman" w:hAnsi="Calibri" w:cs="Calibri"/>
-                <w:color w:val="000000"/>
-                <w:lang w:eastAsia="es-ES"/>
-              </w:rPr>
-              <w:t>C. VALENCIANA</w:t>
-            </w:r>
-          </w:p>
-        </w:tc>
-        <w:tc>
-          <w:tcPr>
-            <w:tcW w:w="1985" w:type="dxa"/>
-            <w:tcBorders>
-              <w:top w:val="nil"/>
-              <w:left w:val="nil"/>
-              <w:bottom w:val="single" w:sz="4" w:space="0" w:color="auto"/>
-              <w:right w:val="single" w:sz="4" w:space="0" w:color="auto"/>
-            </w:tcBorders>
-            <w:shd w:val="clear" w:color="auto" w:fill="auto"/>
-            <w:noWrap/>
-            <w:vAlign w:val="center"/>
-            <w:hideMark/>
-          </w:tcPr>
-          <w:p>
-            <w:pPr>
-              <w:spacing w:after="0" w:line="240" w:lineRule="auto"/>
-              <w:jc w:val="center"/>
-              <w:rPr>
-                <w:rFonts w:ascii="Calibri" w:eastAsia="Times New Roman" w:hAnsi="Calibri" w:cs="Calibri"/>
-                <w:color w:val="000000"/>
-                <w:lang w:eastAsia="es-ES"/>
-              </w:rPr>
-            </w:pPr>
-            <w:r>
-              <w:rPr>
-                <w:rFonts w:ascii="Calibri" w:eastAsia="Times New Roman" w:hAnsi="Calibri" w:cs="Calibri"/>
-                <w:color w:val="000000"/>
-                <w:lang w:eastAsia="es-ES"/>
-              </w:rPr>
-              <w:t>OGF</w:t>
-            </w:r>
-          </w:p>
-        </w:tc>
-        <w:tc>
-          <w:tcPr>
-            <w:tcW w:w="3827" w:type="dxa"/>
-            <w:tcBorders>
-              <w:top w:val="nil"/>
-              <w:left w:val="nil"/>
-              <w:bottom w:val="single" w:sz="4" w:space="0" w:color="auto"/>
-              <w:right w:val="single" w:sz="4" w:space="0" w:color="auto"/>
-            </w:tcBorders>
-            <w:shd w:val="clear" w:color="auto" w:fill="auto"/>
-            <w:noWrap/>
-            <w:vAlign w:val="center"/>
-            <w:hideMark/>
-          </w:tcPr>
-          <w:p>
-            <w:pPr>
-              <w:spacing w:after="0" w:line="240" w:lineRule="auto"/>
-              <w:jc w:val="center"/>
-              <w:rPr>
-                <w:rFonts w:ascii="Segoe UI" w:eastAsia="Times New Roman" w:hAnsi="Segoe UI" w:cs="Segoe UI"/>
-                <w:color w:val="000000"/>
-                <w:sz w:val="20"/>
-                <w:szCs w:val="20"/>
-                <w:lang w:eastAsia="es-ES"/>
-              </w:rPr>
-            </w:pPr>
-            <w:r>
-              <w:rPr>
-                <w:rFonts w:ascii="Segoe UI" w:eastAsia="Times New Roman" w:hAnsi="Segoe UI" w:cs="Segoe UI"/>
-                <w:color w:val="000000"/>
-                <w:sz w:val="20"/>
-                <w:szCs w:val="20"/>
-                <w:lang w:eastAsia="es-ES"/>
-              </w:rPr>
-              <w:t>formalizacion_apple@grupogf.es</w:t>
-            </w:r>
-          </w:p>
-        </w:tc>
-      </w:tr>
-      <w:tr>
-        <w:trPr>
-          <w:trHeight w:val="300"/>
-        </w:trPr>
-        <w:tc>
-          <w:tcPr>
-            <w:tcW w:w="2268" w:type="dxa"/>
-            <w:tcBorders>
-              <w:top w:val="nil"/>
-              <w:left w:val="single" w:sz="4" w:space="0" w:color="auto"/>
-              <w:bottom w:val="single" w:sz="4" w:space="0" w:color="auto"/>
-              <w:right w:val="single" w:sz="4" w:space="0" w:color="auto"/>
-            </w:tcBorders>
-            <w:shd w:val="clear" w:color="auto" w:fill="auto"/>
-            <w:noWrap/>
-            <w:vAlign w:val="center"/>
-            <w:hideMark/>
-          </w:tcPr>
-          <w:p>
-            <w:pPr>
-              <w:spacing w:after="0" w:line="240" w:lineRule="auto"/>
-              <w:jc w:val="center"/>
-              <w:rPr>
-                <w:rFonts w:ascii="Calibri" w:eastAsia="Times New Roman" w:hAnsi="Calibri" w:cs="Calibri"/>
-                <w:color w:val="000000"/>
-                <w:lang w:eastAsia="es-ES"/>
-              </w:rPr>
-            </w:pPr>
-            <w:r>
-              <w:rPr>
-                <w:rFonts w:ascii="Calibri" w:eastAsia="Times New Roman" w:hAnsi="Calibri" w:cs="Calibri"/>
-                <w:color w:val="000000"/>
-                <w:lang w:eastAsia="es-ES"/>
-              </w:rPr>
-              <w:t>CANARIAS</w:t>
-            </w:r>
-          </w:p>
-        </w:tc>
-        <w:tc>
-          <w:tcPr>
-            <w:tcW w:w="1985" w:type="dxa"/>
-            <w:tcBorders>
-              <w:top w:val="nil"/>
-              <w:left w:val="nil"/>
-              <w:bottom w:val="single" w:sz="4" w:space="0" w:color="auto"/>
-              <w:right w:val="single" w:sz="4" w:space="0" w:color="auto"/>
-            </w:tcBorders>
-            <w:shd w:val="clear" w:color="auto" w:fill="auto"/>
-            <w:noWrap/>
-            <w:vAlign w:val="center"/>
-            <w:hideMark/>
-          </w:tcPr>
-          <w:p>
-            <w:pPr>
-              <w:spacing w:after="0" w:line="240" w:lineRule="auto"/>
-              <w:jc w:val="center"/>
-              <w:rPr>
-                <w:rFonts w:ascii="Calibri" w:eastAsia="Times New Roman" w:hAnsi="Calibri" w:cs="Calibri"/>
-                <w:color w:val="000000"/>
-                <w:lang w:eastAsia="es-ES"/>
-              </w:rPr>
-            </w:pPr>
-            <w:r>
-              <w:rPr>
-                <w:rFonts w:ascii="Calibri" w:eastAsia="Times New Roman" w:hAnsi="Calibri" w:cs="Calibri"/>
-                <w:color w:val="000000"/>
-                <w:lang w:eastAsia="es-ES"/>
-              </w:rPr>
-              <w:t>OGF</w:t>
-            </w:r>
-          </w:p>
-        </w:tc>
-        <w:tc>
-          <w:tcPr>
-            <w:tcW w:w="3827" w:type="dxa"/>
-            <w:tcBorders>
-              <w:top w:val="nil"/>
-              <w:left w:val="nil"/>
-              <w:bottom w:val="single" w:sz="4" w:space="0" w:color="auto"/>
-              <w:right w:val="single" w:sz="4" w:space="0" w:color="auto"/>
-            </w:tcBorders>
-            <w:shd w:val="clear" w:color="auto" w:fill="auto"/>
-            <w:noWrap/>
-            <w:vAlign w:val="center"/>
-            <w:hideMark/>
-          </w:tcPr>
-          <w:p>
-            <w:pPr>
-              <w:spacing w:after="0" w:line="240" w:lineRule="auto"/>
-              <w:jc w:val="center"/>
-              <w:rPr>
-                <w:rFonts w:ascii="Segoe UI" w:eastAsia="Times New Roman" w:hAnsi="Segoe UI" w:cs="Segoe UI"/>
-                <w:color w:val="000000"/>
-                <w:sz w:val="20"/>
-                <w:szCs w:val="20"/>
-                <w:lang w:eastAsia="es-ES"/>
-              </w:rPr>
-            </w:pPr>
-            <w:r>
-              <w:rPr>
-                <w:rFonts w:ascii="Segoe UI" w:eastAsia="Times New Roman" w:hAnsi="Segoe UI" w:cs="Segoe UI"/>
-                <w:color w:val="000000"/>
-                <w:sz w:val="20"/>
-                <w:szCs w:val="20"/>
-                <w:lang w:eastAsia="es-ES"/>
-              </w:rPr>
-              <w:t>formalizacion_apple@grupogf.es</w:t>
-            </w:r>
-          </w:p>
-        </w:tc>
-      </w:tr>
-      <w:tr>
-        <w:trPr>
-          <w:trHeight w:val="300"/>
-        </w:trPr>
-        <w:tc>
-          <w:tcPr>
-            <w:tcW w:w="2268" w:type="dxa"/>
-            <w:tcBorders>
-              <w:top w:val="nil"/>
-              <w:left w:val="single" w:sz="4" w:space="0" w:color="auto"/>
-              <w:bottom w:val="single" w:sz="4" w:space="0" w:color="auto"/>
-              <w:right w:val="single" w:sz="4" w:space="0" w:color="auto"/>
-            </w:tcBorders>
-            <w:shd w:val="clear" w:color="auto" w:fill="auto"/>
-            <w:noWrap/>
-            <w:vAlign w:val="center"/>
-            <w:hideMark/>
-          </w:tcPr>
-          <w:p>
-            <w:pPr>
-              <w:spacing w:after="0" w:line="240" w:lineRule="auto"/>
-              <w:jc w:val="center"/>
-              <w:rPr>
-                <w:rFonts w:ascii="Calibri" w:eastAsia="Times New Roman" w:hAnsi="Calibri" w:cs="Calibri"/>
-                <w:color w:val="000000"/>
-                <w:lang w:eastAsia="es-ES"/>
-              </w:rPr>
-            </w:pPr>
-            <w:r>
-              <w:rPr>
-                <w:rFonts w:ascii="Calibri" w:eastAsia="Times New Roman" w:hAnsi="Calibri" w:cs="Calibri"/>
-                <w:color w:val="000000"/>
-                <w:lang w:eastAsia="es-ES"/>
-              </w:rPr>
-              <w:t>CANTABRIA</w:t>
-            </w:r>
-          </w:p>
-        </w:tc>
-        <w:tc>
-          <w:tcPr>
-            <w:tcW w:w="1985" w:type="dxa"/>
-            <w:tcBorders>
-              <w:top w:val="nil"/>
-              <w:left w:val="nil"/>
-              <w:bottom w:val="single" w:sz="4" w:space="0" w:color="auto"/>
-              <w:right w:val="single" w:sz="4" w:space="0" w:color="auto"/>
-            </w:tcBorders>
-            <w:shd w:val="clear" w:color="auto" w:fill="auto"/>
-            <w:noWrap/>
-            <w:vAlign w:val="center"/>
-            <w:hideMark/>
-          </w:tcPr>
-          <w:p>
-            <w:pPr>
-              <w:spacing w:after="0" w:line="240" w:lineRule="auto"/>
-              <w:jc w:val="center"/>
-              <w:rPr>
-                <w:rFonts w:ascii="Calibri" w:eastAsia="Times New Roman" w:hAnsi="Calibri" w:cs="Calibri"/>
-                <w:color w:val="000000"/>
-                <w:lang w:eastAsia="es-ES"/>
-              </w:rPr>
-            </w:pPr>
-            <w:r>
-              <w:rPr>
-                <w:rFonts w:ascii="Calibri" w:eastAsia="Times New Roman" w:hAnsi="Calibri" w:cs="Calibri"/>
-                <w:color w:val="000000"/>
-                <w:lang w:eastAsia="es-ES"/>
-              </w:rPr>
-              <w:t>OGF</w:t>
-            </w:r>
-          </w:p>
-        </w:tc>
-        <w:tc>
-          <w:tcPr>
-            <w:tcW w:w="3827" w:type="dxa"/>
-            <w:tcBorders>
-              <w:top w:val="nil"/>
-              <w:left w:val="nil"/>
-              <w:bottom w:val="single" w:sz="4" w:space="0" w:color="auto"/>
-              <w:right w:val="single" w:sz="4" w:space="0" w:color="auto"/>
-            </w:tcBorders>
-            <w:shd w:val="clear" w:color="auto" w:fill="auto"/>
-            <w:noWrap/>
-            <w:vAlign w:val="center"/>
-            <w:hideMark/>
-          </w:tcPr>
-          <w:p>
-            <w:pPr>
-              <w:spacing w:after="0" w:line="240" w:lineRule="auto"/>
-              <w:jc w:val="center"/>
-              <w:rPr>
-                <w:rFonts w:ascii="Segoe UI" w:eastAsia="Times New Roman" w:hAnsi="Segoe UI" w:cs="Segoe UI"/>
-                <w:color w:val="000000"/>
-                <w:sz w:val="20"/>
-                <w:szCs w:val="20"/>
-                <w:lang w:eastAsia="es-ES"/>
-              </w:rPr>
-            </w:pPr>
-            <w:r>
-              <w:rPr>
-                <w:rFonts w:ascii="Segoe UI" w:eastAsia="Times New Roman" w:hAnsi="Segoe UI" w:cs="Segoe UI"/>
-                <w:color w:val="000000"/>
-                <w:sz w:val="20"/>
-                <w:szCs w:val="20"/>
-                <w:lang w:eastAsia="es-ES"/>
-              </w:rPr>
-              <w:t>formalizacion_apple@grupogf.es</w:t>
-            </w:r>
-          </w:p>
-        </w:tc>
-      </w:tr>
-      <w:tr>
-        <w:trPr>
-          <w:trHeight w:val="300"/>
-        </w:trPr>
-        <w:tc>
-          <w:tcPr>
-            <w:tcW w:w="2268" w:type="dxa"/>
-            <w:tcBorders>
-              <w:top w:val="nil"/>
-              <w:left w:val="single" w:sz="4" w:space="0" w:color="auto"/>
-              <w:bottom w:val="single" w:sz="4" w:space="0" w:color="auto"/>
-              <w:right w:val="single" w:sz="4" w:space="0" w:color="auto"/>
-            </w:tcBorders>
-            <w:shd w:val="clear" w:color="auto" w:fill="auto"/>
-            <w:noWrap/>
-            <w:vAlign w:val="center"/>
-            <w:hideMark/>
-          </w:tcPr>
-          <w:p>
-            <w:pPr>
-              <w:spacing w:after="0" w:line="240" w:lineRule="auto"/>
-              <w:jc w:val="center"/>
-              <w:rPr>
-                <w:rFonts w:ascii="Calibri" w:eastAsia="Times New Roman" w:hAnsi="Calibri" w:cs="Calibri"/>
-                <w:color w:val="000000"/>
-                <w:lang w:eastAsia="es-ES"/>
-              </w:rPr>
-            </w:pPr>
-            <w:r>
-              <w:rPr>
-                <w:rFonts w:ascii="Calibri" w:eastAsia="Times New Roman" w:hAnsi="Calibri" w:cs="Calibri"/>
-                <w:color w:val="000000"/>
-                <w:lang w:eastAsia="es-ES"/>
-              </w:rPr>
-              <w:t>GALICIA</w:t>
-            </w:r>
-          </w:p>
-        </w:tc>
-        <w:tc>
-          <w:tcPr>
-            <w:tcW w:w="1985" w:type="dxa"/>
-            <w:tcBorders>
-              <w:top w:val="nil"/>
-              <w:left w:val="nil"/>
-              <w:bottom w:val="single" w:sz="4" w:space="0" w:color="auto"/>
-              <w:right w:val="single" w:sz="4" w:space="0" w:color="auto"/>
-            </w:tcBorders>
-            <w:shd w:val="clear" w:color="auto" w:fill="auto"/>
-            <w:noWrap/>
-            <w:vAlign w:val="center"/>
-            <w:hideMark/>
-          </w:tcPr>
-          <w:p>
-            <w:pPr>
-              <w:spacing w:after="0" w:line="240" w:lineRule="auto"/>
-              <w:jc w:val="center"/>
-              <w:rPr>
-                <w:rFonts w:ascii="Calibri" w:eastAsia="Times New Roman" w:hAnsi="Calibri" w:cs="Calibri"/>
-                <w:color w:val="000000"/>
-                <w:lang w:eastAsia="es-ES"/>
-              </w:rPr>
-            </w:pPr>
-            <w:r>
-              <w:rPr>
-                <w:rFonts w:ascii="Calibri" w:eastAsia="Times New Roman" w:hAnsi="Calibri" w:cs="Calibri"/>
-                <w:color w:val="000000"/>
-                <w:lang w:eastAsia="es-ES"/>
-              </w:rPr>
-              <w:t>OGF</w:t>
-            </w:r>
-          </w:p>
-        </w:tc>
-        <w:tc>
-          <w:tcPr>
-            <w:tcW w:w="3827" w:type="dxa"/>
-            <w:tcBorders>
-              <w:top w:val="nil"/>
-              <w:left w:val="nil"/>
-              <w:bottom w:val="single" w:sz="4" w:space="0" w:color="auto"/>
-              <w:right w:val="single" w:sz="4" w:space="0" w:color="auto"/>
-            </w:tcBorders>
-            <w:shd w:val="clear" w:color="auto" w:fill="auto"/>
-            <w:noWrap/>
-            <w:vAlign w:val="center"/>
-            <w:hideMark/>
-          </w:tcPr>
-          <w:p>
-            <w:pPr>
-              <w:spacing w:after="0" w:line="240" w:lineRule="auto"/>
-              <w:jc w:val="center"/>
-              <w:rPr>
-                <w:rFonts w:ascii="Segoe UI" w:eastAsia="Times New Roman" w:hAnsi="Segoe UI" w:cs="Segoe UI"/>
-                <w:color w:val="000000"/>
-                <w:sz w:val="20"/>
-                <w:szCs w:val="20"/>
-                <w:lang w:eastAsia="es-ES"/>
-              </w:rPr>
-            </w:pPr>
-            <w:r>
-              <w:rPr>
-                <w:rFonts w:ascii="Segoe UI" w:eastAsia="Times New Roman" w:hAnsi="Segoe UI" w:cs="Segoe UI"/>
-                <w:color w:val="000000"/>
-                <w:sz w:val="20"/>
-                <w:szCs w:val="20"/>
-                <w:lang w:eastAsia="es-ES"/>
-              </w:rPr>
-              <w:t>formalizacion_apple@grupogf.es</w:t>
-            </w:r>
-          </w:p>
-        </w:tc>
-      </w:tr>
-      <w:tr>
-        <w:trPr>
-          <w:trHeight w:val="300"/>
-        </w:trPr>
-        <w:tc>
-          <w:tcPr>
-            <w:tcW w:w="2268" w:type="dxa"/>
-            <w:tcBorders>
-              <w:top w:val="nil"/>
-              <w:left w:val="single" w:sz="4" w:space="0" w:color="auto"/>
-              <w:bottom w:val="single" w:sz="4" w:space="0" w:color="auto"/>
-              <w:right w:val="single" w:sz="4" w:space="0" w:color="auto"/>
-            </w:tcBorders>
-            <w:shd w:val="clear" w:color="auto" w:fill="auto"/>
-            <w:noWrap/>
-            <w:vAlign w:val="center"/>
-            <w:hideMark/>
-          </w:tcPr>
-          <w:p>
-            <w:pPr>
-              <w:spacing w:after="0" w:line="240" w:lineRule="auto"/>
-              <w:jc w:val="center"/>
-              <w:rPr>
-                <w:rFonts w:ascii="Calibri" w:eastAsia="Times New Roman" w:hAnsi="Calibri" w:cs="Calibri"/>
-                <w:color w:val="000000"/>
-                <w:lang w:eastAsia="es-ES"/>
-              </w:rPr>
-            </w:pPr>
-            <w:r>
-              <w:rPr>
-                <w:rFonts w:ascii="Calibri" w:eastAsia="Times New Roman" w:hAnsi="Calibri" w:cs="Calibri"/>
-                <w:color w:val="000000"/>
-                <w:lang w:eastAsia="es-ES"/>
-              </w:rPr>
-              <w:t>LA RIOJA</w:t>
-            </w:r>
-          </w:p>
-        </w:tc>
-        <w:tc>
-          <w:tcPr>
-            <w:tcW w:w="1985" w:type="dxa"/>
-            <w:tcBorders>
-              <w:top w:val="nil"/>
-              <w:left w:val="nil"/>
-              <w:bottom w:val="single" w:sz="4" w:space="0" w:color="auto"/>
-              <w:right w:val="single" w:sz="4" w:space="0" w:color="auto"/>
-            </w:tcBorders>
-            <w:shd w:val="clear" w:color="auto" w:fill="auto"/>
-            <w:noWrap/>
-            <w:vAlign w:val="center"/>
-            <w:hideMark/>
-          </w:tcPr>
-          <w:p>
-            <w:pPr>
-              <w:spacing w:after="0" w:line="240" w:lineRule="auto"/>
-              <w:jc w:val="center"/>
-              <w:rPr>
-                <w:rFonts w:ascii="Calibri" w:eastAsia="Times New Roman" w:hAnsi="Calibri" w:cs="Calibri"/>
-                <w:color w:val="000000"/>
-                <w:lang w:eastAsia="es-ES"/>
-              </w:rPr>
-            </w:pPr>
-            <w:r>
-              <w:rPr>
-                <w:rFonts w:ascii="Calibri" w:eastAsia="Times New Roman" w:hAnsi="Calibri" w:cs="Calibri"/>
-                <w:color w:val="000000"/>
-                <w:lang w:eastAsia="es-ES"/>
-              </w:rPr>
-              <w:t>OGF</w:t>
-            </w:r>
-          </w:p>
-        </w:tc>
-        <w:tc>
-          <w:tcPr>
-            <w:tcW w:w="3827" w:type="dxa"/>
-            <w:tcBorders>
-              <w:top w:val="nil"/>
-              <w:left w:val="nil"/>
-              <w:bottom w:val="single" w:sz="4" w:space="0" w:color="auto"/>
-              <w:right w:val="single" w:sz="4" w:space="0" w:color="auto"/>
-            </w:tcBorders>
-            <w:shd w:val="clear" w:color="auto" w:fill="auto"/>
-            <w:noWrap/>
-            <w:vAlign w:val="center"/>
-            <w:hideMark/>
-          </w:tcPr>
-          <w:p>
-            <w:pPr>
-              <w:spacing w:after="0" w:line="240" w:lineRule="auto"/>
-              <w:jc w:val="center"/>
-              <w:rPr>
-                <w:rFonts w:ascii="Segoe UI" w:eastAsia="Times New Roman" w:hAnsi="Segoe UI" w:cs="Segoe UI"/>
-                <w:color w:val="000000"/>
-                <w:sz w:val="20"/>
-                <w:szCs w:val="20"/>
-                <w:lang w:eastAsia="es-ES"/>
-              </w:rPr>
-            </w:pPr>
-            <w:r>
-              <w:rPr>
-                <w:rFonts w:ascii="Segoe UI" w:eastAsia="Times New Roman" w:hAnsi="Segoe UI" w:cs="Segoe UI"/>
-                <w:color w:val="000000"/>
-                <w:sz w:val="20"/>
-                <w:szCs w:val="20"/>
-                <w:lang w:eastAsia="es-ES"/>
-              </w:rPr>
-              <w:t>formalizacion_apple@grupogf.es</w:t>
-            </w:r>
-          </w:p>
-        </w:tc>
-      </w:tr>
-      <w:tr>
-        <w:trPr>
-          <w:trHeight w:val="300"/>
-        </w:trPr>
-        <w:tc>
-          <w:tcPr>
-            <w:tcW w:w="2268" w:type="dxa"/>
-            <w:tcBorders>
-              <w:top w:val="nil"/>
-              <w:left w:val="single" w:sz="4" w:space="0" w:color="auto"/>
-              <w:bottom w:val="single" w:sz="4" w:space="0" w:color="auto"/>
-              <w:right w:val="single" w:sz="4" w:space="0" w:color="auto"/>
-            </w:tcBorders>
-            <w:shd w:val="clear" w:color="auto" w:fill="auto"/>
-            <w:noWrap/>
-            <w:vAlign w:val="center"/>
-            <w:hideMark/>
-          </w:tcPr>
-          <w:p>
-            <w:pPr>
-              <w:spacing w:after="0" w:line="240" w:lineRule="auto"/>
-              <w:jc w:val="center"/>
-              <w:rPr>
-                <w:rFonts w:ascii="Calibri" w:eastAsia="Times New Roman" w:hAnsi="Calibri" w:cs="Calibri"/>
-                <w:color w:val="000000"/>
-                <w:lang w:eastAsia="es-ES"/>
-              </w:rPr>
-            </w:pPr>
-            <w:r>
-              <w:rPr>
-                <w:rFonts w:ascii="Calibri" w:eastAsia="Times New Roman" w:hAnsi="Calibri" w:cs="Calibri"/>
-                <w:color w:val="000000"/>
-                <w:lang w:eastAsia="es-ES"/>
-              </w:rPr>
-              <w:t>PAIS VASCO</w:t>
-            </w:r>
-          </w:p>
-        </w:tc>
-        <w:tc>
-          <w:tcPr>
-            <w:tcW w:w="1985" w:type="dxa"/>
-            <w:tcBorders>
-              <w:top w:val="nil"/>
-              <w:left w:val="nil"/>
-              <w:bottom w:val="single" w:sz="4" w:space="0" w:color="auto"/>
-              <w:right w:val="single" w:sz="4" w:space="0" w:color="auto"/>
-            </w:tcBorders>
-            <w:shd w:val="clear" w:color="auto" w:fill="auto"/>
-            <w:noWrap/>
-            <w:vAlign w:val="center"/>
-            <w:hideMark/>
-          </w:tcPr>
-          <w:p>
-            <w:pPr>
-              <w:spacing w:after="0" w:line="240" w:lineRule="auto"/>
-              <w:jc w:val="center"/>
-              <w:rPr>
-                <w:rFonts w:ascii="Calibri" w:eastAsia="Times New Roman" w:hAnsi="Calibri" w:cs="Calibri"/>
-                <w:color w:val="000000"/>
-                <w:lang w:eastAsia="es-ES"/>
-              </w:rPr>
-            </w:pPr>
-            <w:r>
-              <w:rPr>
-                <w:rFonts w:ascii="Calibri" w:eastAsia="Times New Roman" w:hAnsi="Calibri" w:cs="Calibri"/>
-                <w:color w:val="000000"/>
-                <w:lang w:eastAsia="es-ES"/>
-              </w:rPr>
-              <w:t>OGF</w:t>
-            </w:r>
-          </w:p>
-        </w:tc>
-        <w:tc>
-          <w:tcPr>
-            <w:tcW w:w="3827" w:type="dxa"/>
-            <w:tcBorders>
-              <w:top w:val="nil"/>
-              <w:left w:val="nil"/>
-              <w:bottom w:val="single" w:sz="4" w:space="0" w:color="auto"/>
-              <w:right w:val="single" w:sz="4" w:space="0" w:color="auto"/>
-            </w:tcBorders>
-            <w:shd w:val="clear" w:color="auto" w:fill="auto"/>
-            <w:noWrap/>
-            <w:vAlign w:val="center"/>
-            <w:hideMark/>
-          </w:tcPr>
-          <w:p>
-            <w:pPr>
-              <w:spacing w:after="0" w:line="240" w:lineRule="auto"/>
-              <w:jc w:val="center"/>
-              <w:rPr>
-                <w:rFonts w:ascii="Segoe UI" w:eastAsia="Times New Roman" w:hAnsi="Segoe UI" w:cs="Segoe UI"/>
-                <w:color w:val="000000"/>
-                <w:sz w:val="20"/>
-                <w:szCs w:val="20"/>
-                <w:lang w:eastAsia="es-ES"/>
-              </w:rPr>
-            </w:pPr>
-            <w:r>
-              <w:rPr>
-                <w:rFonts w:ascii="Segoe UI" w:eastAsia="Times New Roman" w:hAnsi="Segoe UI" w:cs="Segoe UI"/>
-                <w:color w:val="000000"/>
-                <w:sz w:val="20"/>
-                <w:szCs w:val="20"/>
-                <w:lang w:eastAsia="es-ES"/>
-              </w:rPr>
-              <w:t>formalizacion_apple@grupogf.es</w:t>
-            </w:r>
-          </w:p>
-        </w:tc>
-      </w:tr>
-    </w:tbl>
-    <w:p>
-      <w:pPr>
-        <w:spacing w:after="0"/>
-        <w:jc w:val="both"/>
-        <w:textAlignment w:val="baseline"/>
+        <w:rPr>
+          <w:rStyle w:val="Hipervnculo"/>
+        </w:rPr>
       </w:pPr>
     </w:p>
     <w:p>
@@ -3214,7 +1471,6 @@
         <w:rPr>
           <w:b/>
         </w:rPr>
-        <w:lastRenderedPageBreak/>
         <w:t>DATOS OBLIGATORIOS A COMPROBAR</w:t>
       </w:r>
       <w:proofErr w:type="gramEnd"/>
@@ -3596,15 +1852,19 @@
       <w:r>
         <w:t xml:space="preserve"> deberá solicitarse al Equipo de Ofertas y Reservas en la dirección </w:t>
       </w:r>
-      <w:hyperlink r:id="rId20" w:history="1">
+      <w:hyperlink r:id="rId10" w:history="1">
         <w:r>
           <w:rPr>
             <w:rStyle w:val="Hipervnculo"/>
+            <w:b/>
           </w:rPr>
-          <w:t>applereservas@haya.es</w:t>
+          <w:t>appleofertas@haya.es</w:t>
         </w:r>
       </w:hyperlink>
       <w:r>
+        <w:rPr>
+          <w:rStyle w:val="Hipervnculo"/>
+        </w:rPr>
         <w:t>.</w:t>
       </w:r>
     </w:p>
@@ -3628,7 +1888,6 @@
         <w:jc w:val="both"/>
       </w:pPr>
       <w:r>
-        <w:lastRenderedPageBreak/>
         <w:t xml:space="preserve">Cuestiones </w:t>
       </w:r>
       <w:proofErr w:type="gramStart"/>
@@ -3691,6 +1950,7 @@
         </w:rPr>
       </w:pPr>
       <w:r>
+        <w:lastRenderedPageBreak/>
         <w:t xml:space="preserve">En el concepto debe constar: </w:t>
       </w:r>
       <w:r>
@@ -3961,7 +2221,13 @@
         <w:t>n un importe igual o superior a 50.000 euros</w:t>
       </w:r>
       <w:r>
-        <w:t>. El pago de la reserva</w:t>
+        <w:t xml:space="preserve">. </w:t>
+      </w:r>
+      <w:r>
+        <w:t xml:space="preserve">Las ofertas por un importe inferior a 6.000 euros no llevarán reserva. </w:t>
+      </w:r>
+      <w:r>
+        <w:t>El pago de la reserva</w:t>
       </w:r>
       <w:r>
         <w:t xml:space="preserve"> se deberá realizar siempre por medio de transferencia bancaria. En cumplimiento del art. 7.1 de la Ley 7/2012, de 29 de octubre de modificación de la normativa tributaria y presupuestaria y de adecuación de la normativa financiera para la intensificación de las actuaciones en la prevención y lucha contra el fraude, que, en el momento de la formalización de la reserva, </w:t>
@@ -3993,7 +2259,6 @@
         <w:textAlignment w:val="baseline"/>
       </w:pPr>
       <w:r>
-        <w:lastRenderedPageBreak/>
         <w:t>La transferencia de la entrega en concepto de reserva siempre se realizará desde una cuenta cuya titularidad sea el cliente que firma el propio contrato. Según a la cuenta correspondiente:</w:t>
       </w:r>
     </w:p>
@@ -4034,14 +2299,12 @@
               </w:rPr>
               <w:t xml:space="preserve">Global Pantelaria </w:t>
             </w:r>
-            <w:proofErr w:type="spellStart"/>
             <w:r>
               <w:rPr>
                 <w:b/>
               </w:rPr>
-              <w:t>Collections</w:t>
+              <w:t>S.A.</w:t>
             </w:r>
-            <w:proofErr w:type="spellEnd"/>
           </w:p>
         </w:tc>
         <w:tc>
@@ -4094,14 +2357,12 @@
               </w:rPr>
               <w:t xml:space="preserve"> </w:t>
             </w:r>
-            <w:proofErr w:type="spellStart"/>
             <w:r>
               <w:rPr>
                 <w:b/>
               </w:rPr>
-              <w:t>Collections</w:t>
+              <w:t>S.A.</w:t>
             </w:r>
-            <w:proofErr w:type="spellEnd"/>
           </w:p>
         </w:tc>
         <w:tc>
@@ -4180,15 +2441,18 @@
       <w:r>
         <w:t xml:space="preserve">mediante correo electrónico a la dirección </w:t>
       </w:r>
-      <w:hyperlink r:id="rId21" w:history="1">
+      <w:hyperlink r:id="rId11" w:history="1">
         <w:r>
           <w:rPr>
             <w:rStyle w:val="Hipervnculo"/>
           </w:rPr>
-          <w:t>applereservas@haya.es</w:t>
+          <w:t>appleofertas@haya.es</w:t>
         </w:r>
       </w:hyperlink>
       <w:r>
+        <w:t xml:space="preserve"> </w:t>
+      </w:r>
+      <w:r>
         <w:t xml:space="preserve"> con una antelación mínima</w:t>
       </w:r>
       <w:r>
@@ -4216,8 +2480,8 @@
       </w:pPr>
     </w:p>
     <w:sectPr>
-      <w:headerReference w:type="default" r:id="rId22"/>
-      <w:footerReference w:type="default" r:id="rId23"/>
+      <w:headerReference w:type="default" r:id="rId12"/>
+      <w:footerReference w:type="default" r:id="rId13"/>
       <w:pgSz w:w="11906" w:h="16838"/>
       <w:pgMar w:top="1417" w:right="1700" w:bottom="1417" w:left="1700" w:header="708" w:footer="708" w:gutter="0"/>
       <w:pgBorders w:offsetFrom="page">
@@ -5140,7 +3404,7 @@
       <w:lvlText w:val="-"/>
       <w:lvlJc w:val="left"/>
       <w:pPr>
-        <w:ind w:left="1080" w:hanging="360"/>
+        <w:ind w:left="1782" w:hanging="360"/>
       </w:pPr>
       <w:rPr>
         <w:rFonts w:ascii="Calibri" w:eastAsia="Calibri" w:hAnsi="Calibri" w:cs="Calibri" w:hint="default"/>
@@ -5152,7 +3416,7 @@
       <w:lvlText w:val="o"/>
       <w:lvlJc w:val="left"/>
       <w:pPr>
-        <w:ind w:left="1800" w:hanging="360"/>
+        <w:ind w:left="2502" w:hanging="360"/>
       </w:pPr>
       <w:rPr>
         <w:rFonts w:ascii="Courier New" w:hAnsi="Courier New" w:cs="Courier New" w:hint="default"/>
@@ -5164,7 +3428,7 @@
       <w:lvlText w:val=""/>
       <w:lvlJc w:val="left"/>
       <w:pPr>
-        <w:ind w:left="2520" w:hanging="360"/>
+        <w:ind w:left="3222" w:hanging="360"/>
       </w:pPr>
       <w:rPr>
         <w:rFonts w:ascii="Wingdings" w:hAnsi="Wingdings" w:hint="default"/>
@@ -5176,7 +3440,7 @@
       <w:lvlText w:val=""/>
       <w:lvlJc w:val="left"/>
       <w:pPr>
-        <w:ind w:left="3240" w:hanging="360"/>
+        <w:ind w:left="3942" w:hanging="360"/>
       </w:pPr>
       <w:rPr>
         <w:rFonts w:ascii="Symbol" w:hAnsi="Symbol" w:hint="default"/>
@@ -5188,7 +3452,7 @@
       <w:lvlText w:val="o"/>
       <w:lvlJc w:val="left"/>
       <w:pPr>
-        <w:ind w:left="3960" w:hanging="360"/>
+        <w:ind w:left="4662" w:hanging="360"/>
       </w:pPr>
       <w:rPr>
         <w:rFonts w:ascii="Courier New" w:hAnsi="Courier New" w:cs="Courier New" w:hint="default"/>
@@ -5200,7 +3464,7 @@
       <w:lvlText w:val=""/>
       <w:lvlJc w:val="left"/>
       <w:pPr>
-        <w:ind w:left="4680" w:hanging="360"/>
+        <w:ind w:left="5382" w:hanging="360"/>
       </w:pPr>
       <w:rPr>
         <w:rFonts w:ascii="Wingdings" w:hAnsi="Wingdings" w:hint="default"/>
@@ -5212,7 +3476,7 @@
       <w:lvlText w:val=""/>
       <w:lvlJc w:val="left"/>
       <w:pPr>
-        <w:ind w:left="5400" w:hanging="360"/>
+        <w:ind w:left="6102" w:hanging="360"/>
       </w:pPr>
       <w:rPr>
         <w:rFonts w:ascii="Symbol" w:hAnsi="Symbol" w:hint="default"/>
@@ -5224,7 +3488,7 @@
       <w:lvlText w:val="o"/>
       <w:lvlJc w:val="left"/>
       <w:pPr>
-        <w:ind w:left="6120" w:hanging="360"/>
+        <w:ind w:left="6822" w:hanging="360"/>
       </w:pPr>
       <w:rPr>
         <w:rFonts w:ascii="Courier New" w:hAnsi="Courier New" w:cs="Courier New" w:hint="default"/>
@@ -5236,7 +3500,7 @@
       <w:lvlText w:val=""/>
       <w:lvlJc w:val="left"/>
       <w:pPr>
-        <w:ind w:left="6840" w:hanging="360"/>
+        <w:ind w:left="7542" w:hanging="360"/>
       </w:pPr>
       <w:rPr>
         <w:rFonts w:ascii="Wingdings" w:hAnsi="Wingdings" w:hint="default"/>
@@ -5357,6 +3621,155 @@
     </w:lvl>
   </w:abstractNum>
   <w:abstractNum w:abstractNumId="9" w15:restartNumberingAfterBreak="0">
+    <w:nsid w:val="4DC008BC"/>
+    <w:multiLevelType w:val="multilevel"/>
+    <w:tmpl w:val="7ED06F22"/>
+    <w:lvl w:ilvl="0">
+      <w:start w:val="1"/>
+      <w:numFmt w:val="bullet"/>
+      <w:lvlText w:val=""/>
+      <w:lvlJc w:val="left"/>
+      <w:pPr>
+        <w:tabs>
+          <w:tab w:val="num" w:pos="720"/>
+        </w:tabs>
+        <w:ind w:left="720" w:hanging="360"/>
+      </w:pPr>
+      <w:rPr>
+        <w:rFonts w:ascii="Symbol" w:hAnsi="Symbol" w:hint="default"/>
+        <w:sz w:val="20"/>
+      </w:rPr>
+    </w:lvl>
+    <w:lvl w:ilvl="1">
+      <w:start w:val="1"/>
+      <w:numFmt w:val="bullet"/>
+      <w:lvlText w:val=""/>
+      <w:lvlJc w:val="left"/>
+      <w:pPr>
+        <w:tabs>
+          <w:tab w:val="num" w:pos="1440"/>
+        </w:tabs>
+        <w:ind w:left="1440" w:hanging="360"/>
+      </w:pPr>
+      <w:rPr>
+        <w:rFonts w:ascii="Symbol" w:hAnsi="Symbol" w:hint="default"/>
+        <w:sz w:val="20"/>
+      </w:rPr>
+    </w:lvl>
+    <w:lvl w:ilvl="2">
+      <w:start w:val="1"/>
+      <w:numFmt w:val="bullet"/>
+      <w:lvlText w:val=""/>
+      <w:lvlJc w:val="left"/>
+      <w:pPr>
+        <w:tabs>
+          <w:tab w:val="num" w:pos="2160"/>
+        </w:tabs>
+        <w:ind w:left="2160" w:hanging="360"/>
+      </w:pPr>
+      <w:rPr>
+        <w:rFonts w:ascii="Symbol" w:hAnsi="Symbol" w:hint="default"/>
+        <w:sz w:val="20"/>
+      </w:rPr>
+    </w:lvl>
+    <w:lvl w:ilvl="3">
+      <w:start w:val="1"/>
+      <w:numFmt w:val="bullet"/>
+      <w:lvlText w:val=""/>
+      <w:lvlJc w:val="left"/>
+      <w:pPr>
+        <w:tabs>
+          <w:tab w:val="num" w:pos="2880"/>
+        </w:tabs>
+        <w:ind w:left="2880" w:hanging="360"/>
+      </w:pPr>
+      <w:rPr>
+        <w:rFonts w:ascii="Symbol" w:hAnsi="Symbol" w:hint="default"/>
+        <w:sz w:val="20"/>
+      </w:rPr>
+    </w:lvl>
+    <w:lvl w:ilvl="4">
+      <w:start w:val="1"/>
+      <w:numFmt w:val="bullet"/>
+      <w:lvlText w:val=""/>
+      <w:lvlJc w:val="left"/>
+      <w:pPr>
+        <w:tabs>
+          <w:tab w:val="num" w:pos="3600"/>
+        </w:tabs>
+        <w:ind w:left="3600" w:hanging="360"/>
+      </w:pPr>
+      <w:rPr>
+        <w:rFonts w:ascii="Symbol" w:hAnsi="Symbol" w:hint="default"/>
+        <w:sz w:val="20"/>
+      </w:rPr>
+    </w:lvl>
+    <w:lvl w:ilvl="5">
+      <w:start w:val="1"/>
+      <w:numFmt w:val="bullet"/>
+      <w:lvlText w:val=""/>
+      <w:lvlJc w:val="left"/>
+      <w:pPr>
+        <w:tabs>
+          <w:tab w:val="num" w:pos="4320"/>
+        </w:tabs>
+        <w:ind w:left="4320" w:hanging="360"/>
+      </w:pPr>
+      <w:rPr>
+        <w:rFonts w:ascii="Symbol" w:hAnsi="Symbol" w:hint="default"/>
+        <w:sz w:val="20"/>
+      </w:rPr>
+    </w:lvl>
+    <w:lvl w:ilvl="6">
+      <w:start w:val="1"/>
+      <w:numFmt w:val="bullet"/>
+      <w:lvlText w:val=""/>
+      <w:lvlJc w:val="left"/>
+      <w:pPr>
+        <w:tabs>
+          <w:tab w:val="num" w:pos="5040"/>
+        </w:tabs>
+        <w:ind w:left="5040" w:hanging="360"/>
+      </w:pPr>
+      <w:rPr>
+        <w:rFonts w:ascii="Symbol" w:hAnsi="Symbol" w:hint="default"/>
+        <w:sz w:val="20"/>
+      </w:rPr>
+    </w:lvl>
+    <w:lvl w:ilvl="7">
+      <w:start w:val="1"/>
+      <w:numFmt w:val="bullet"/>
+      <w:lvlText w:val=""/>
+      <w:lvlJc w:val="left"/>
+      <w:pPr>
+        <w:tabs>
+          <w:tab w:val="num" w:pos="5760"/>
+        </w:tabs>
+        <w:ind w:left="5760" w:hanging="360"/>
+      </w:pPr>
+      <w:rPr>
+        <w:rFonts w:ascii="Symbol" w:hAnsi="Symbol" w:hint="default"/>
+        <w:sz w:val="20"/>
+      </w:rPr>
+    </w:lvl>
+    <w:lvl w:ilvl="8">
+      <w:start w:val="1"/>
+      <w:numFmt w:val="bullet"/>
+      <w:lvlText w:val=""/>
+      <w:lvlJc w:val="left"/>
+      <w:pPr>
+        <w:tabs>
+          <w:tab w:val="num" w:pos="6480"/>
+        </w:tabs>
+        <w:ind w:left="6480" w:hanging="360"/>
+      </w:pPr>
+      <w:rPr>
+        <w:rFonts w:ascii="Symbol" w:hAnsi="Symbol" w:hint="default"/>
+        <w:sz w:val="20"/>
+      </w:rPr>
+    </w:lvl>
+  </w:abstractNum>
+  <w:abstractNum w:abstractNumId="10" w15:restartNumberingAfterBreak="0">
     <w:nsid w:val="76543E44"/>
     <w:multiLevelType w:val="multilevel"/>
     <w:tmpl w:val="5048691C"/>
@@ -5449,7 +3862,7 @@
     </w:lvl>
   </w:abstractNum>
   <w:num w:numId="1">
-    <w:abstractNumId w:val="9"/>
+    <w:abstractNumId w:val="10"/>
   </w:num>
   <w:num w:numId="2">
     <w:abstractNumId w:val="6"/>
@@ -5477,6 +3890,18 @@
   </w:num>
   <w:num w:numId="10">
     <w:abstractNumId w:val="7"/>
+  </w:num>
+  <w:num w:numId="11">
+    <w:abstractNumId w:val="9"/>
+    <w:lvlOverride w:ilvl="0"/>
+    <w:lvlOverride w:ilvl="1"/>
+    <w:lvlOverride w:ilvl="2"/>
+    <w:lvlOverride w:ilvl="3"/>
+    <w:lvlOverride w:ilvl="4"/>
+    <w:lvlOverride w:ilvl="5"/>
+    <w:lvlOverride w:ilvl="6"/>
+    <w:lvlOverride w:ilvl="7"/>
+    <w:lvlOverride w:ilvl="8"/>
   </w:num>
 </w:numbering>
 </file>
@@ -6965,7 +5390,7 @@
 </file>
 
 <file path=customXml/itemProps2.xml><?xml version="1.0" encoding="utf-8"?>
-<ds:datastoreItem xmlns:ds="http://schemas.openxmlformats.org/officeDocument/2006/customXml" ds:itemID="{BF7DEFB6-0345-43F0-BC95-C85B35D00A61}">
+<ds:datastoreItem xmlns:ds="http://schemas.openxmlformats.org/officeDocument/2006/customXml" ds:itemID="{D5A72F45-06B7-40EA-91ED-59AE87D2A62D}">
   <ds:schemaRefs>
     <ds:schemaRef ds:uri="http://schemas.openxmlformats.org/officeDocument/2006/bibliography"/>
   </ds:schemaRefs>

</xml_diff>

<commit_message>
REMVIP-6179 - Actualización documento instrucciones reserva APPLE-CERBERUS
</commit_message>
<xml_diff>
--- a/recovery-webservice/src/main/resources/docs/instrucciones_reserva_y_formalizacion_APPLE.docx
+++ b/recovery-webservice/src/main/resources/docs/instrucciones_reserva_y_formalizacion_APPLE.docx
@@ -9,6 +9,8 @@
           <w:b/>
         </w:rPr>
       </w:pPr>
+      <w:bookmarkStart w:id="0" w:name="_GoBack"/>
+      <w:bookmarkEnd w:id="0"/>
     </w:p>
     <w:p>
       <w:pPr>
@@ -207,7 +209,7 @@
           <w:sz w:val="24"/>
           <w:szCs w:val="24"/>
         </w:rPr>
-        <w:t>3</w:t>
+        <w:t>4</w:t>
       </w:r>
       <w:r>
         <w:rPr>
@@ -221,14 +223,21 @@
           <w:sz w:val="24"/>
           <w:szCs w:val="24"/>
         </w:rPr>
-        <w:t>OCTUBRE</w:t>
+        <w:t>ENERO</w:t>
       </w:r>
       <w:r>
         <w:rPr>
           <w:sz w:val="24"/>
           <w:szCs w:val="24"/>
         </w:rPr>
-        <w:t xml:space="preserve"> 2019</w:t>
+        <w:t xml:space="preserve"> 20</w:t>
+      </w:r>
+      <w:r>
+        <w:rPr>
+          <w:sz w:val="24"/>
+          <w:szCs w:val="24"/>
+        </w:rPr>
+        <w:t>20</w:t>
       </w:r>
     </w:p>
     <w:p>
@@ -528,13 +537,7 @@
         <w:rPr>
           <w:rFonts w:eastAsia="Times New Roman"/>
         </w:rPr>
-        <w:t>(*)</w:t>
-      </w:r>
-      <w:r>
-        <w:rPr>
-          <w:rFonts w:eastAsia="Times New Roman"/>
-        </w:rPr>
-        <w:t xml:space="preserve"> y pasaporte</w:t>
+        <w:t>(*) y pasaporte</w:t>
       </w:r>
     </w:p>
     <w:p>
@@ -566,13 +569,7 @@
         <w:rPr>
           <w:rFonts w:eastAsia="Times New Roman"/>
         </w:rPr>
-        <w:t>(*)</w:t>
-      </w:r>
-      <w:r>
-        <w:rPr>
-          <w:rFonts w:eastAsia="Times New Roman"/>
-        </w:rPr>
-        <w:t xml:space="preserve"> y pasaporte</w:t>
+        <w:t>(*) y pasaporte</w:t>
       </w:r>
     </w:p>
     <w:p>
@@ -744,13 +741,7 @@
         <w:rPr>
           <w:rFonts w:eastAsia="Times New Roman"/>
         </w:rPr>
-        <w:t xml:space="preserve">Última nómina o renta </w:t>
-      </w:r>
-      <w:r>
-        <w:rPr>
-          <w:rFonts w:eastAsia="Times New Roman"/>
-        </w:rPr>
-        <w:t>(En su defecto: certificado de pensión, contratos de trabajo actuales, justificante de cobro de prestación por desempleo, certificados de colegios profesionales, cualquier documento que acredite la actividad…etc.).</w:t>
+        <w:t>Última nómina o renta (En su defecto: certificado de pensión, contratos de trabajo actuales, justificante de cobro de prestación por desempleo, certificados de colegios profesionales, cualquier documento que acredite la actividad…etc.).</w:t>
       </w:r>
     </w:p>
     <w:p>
@@ -1025,8 +1016,6 @@
           <w:u w:val="none"/>
         </w:rPr>
       </w:pPr>
-      <w:bookmarkStart w:id="0" w:name="_GoBack"/>
-      <w:bookmarkEnd w:id="0"/>
     </w:p>
     <w:p>
       <w:pPr>
@@ -2318,7 +2307,7 @@
               <w:textAlignment w:val="baseline"/>
             </w:pPr>
             <w:r>
-              <w:t>ES0900190030694010776184</w:t>
+              <w:t>ES1300190030644010340051</w:t>
             </w:r>
           </w:p>
         </w:tc>
@@ -2376,7 +2365,7 @@
               <w:textAlignment w:val="baseline"/>
             </w:pPr>
             <w:r>
-              <w:t>ES1100190030634010776151</w:t>
+              <w:t>ES4600190030624010340040</w:t>
             </w:r>
           </w:p>
         </w:tc>
@@ -3893,15 +3882,6 @@
   </w:num>
   <w:num w:numId="11">
     <w:abstractNumId w:val="9"/>
-    <w:lvlOverride w:ilvl="0"/>
-    <w:lvlOverride w:ilvl="1"/>
-    <w:lvlOverride w:ilvl="2"/>
-    <w:lvlOverride w:ilvl="3"/>
-    <w:lvlOverride w:ilvl="4"/>
-    <w:lvlOverride w:ilvl="5"/>
-    <w:lvlOverride w:ilvl="6"/>
-    <w:lvlOverride w:ilvl="7"/>
-    <w:lvlOverride w:ilvl="8"/>
   </w:num>
 </w:numbering>
 </file>
@@ -5390,7 +5370,7 @@
 </file>
 
 <file path=customXml/itemProps2.xml><?xml version="1.0" encoding="utf-8"?>
-<ds:datastoreItem xmlns:ds="http://schemas.openxmlformats.org/officeDocument/2006/customXml" ds:itemID="{D5A72F45-06B7-40EA-91ED-59AE87D2A62D}">
+<ds:datastoreItem xmlns:ds="http://schemas.openxmlformats.org/officeDocument/2006/customXml" ds:itemID="{4072B450-F23C-4512-85E4-4F56F7559DB8}">
   <ds:schemaRefs>
     <ds:schemaRef ds:uri="http://schemas.openxmlformats.org/officeDocument/2006/bibliography"/>
   </ds:schemaRefs>

</xml_diff>